<commit_message>
modificacion de archivo para emma
</commit_message>
<xml_diff>
--- a/Proyecto 2/Estructura de control AVR de 8 bits.docx
+++ b/Proyecto 2/Estructura de control AVR de 8 bits.docx
@@ -5169,8 +5169,6 @@
           <w:szCs w:val="32"/>
         </w:rPr>
       </w:pPr>
-      <w:bookmarkStart w:id="0" w:name="_GoBack"/>
-      <w:bookmarkEnd w:id="0"/>
       <w:r>
         <w:rPr>
           <w:rFonts w:ascii="Arial Unicode MS" w:hAnsi="Arial Unicode MS"/>
@@ -5307,6 +5305,41 @@
             <w:color w:val="428BCA"/>
           </w:rPr>
           <w:instrText xml:space="preserve"> INCLUDEPICTURE "https://microchipdeveloper.com/local--files/8avr:ioports/avriopin.png" \* MERGEFORMATINET </w:instrText>
+        </w:r>
+        <w:r>
+          <w:rPr>
+            <w:rFonts w:ascii="Arial Unicode MS" w:hAnsi="Arial Unicode MS"/>
+            <w:color w:val="428BCA"/>
+          </w:rPr>
+          <w:fldChar w:fldCharType="separate"/>
+        </w:r>
+        <w:r>
+          <w:rPr>
+            <w:rFonts w:ascii="Arial Unicode MS" w:hAnsi="Arial Unicode MS"/>
+            <w:color w:val="428BCA"/>
+          </w:rPr>
+          <w:fldChar w:fldCharType="begin"/>
+        </w:r>
+        <w:r>
+          <w:rPr>
+            <w:rFonts w:ascii="Arial Unicode MS" w:hAnsi="Arial Unicode MS"/>
+            <w:color w:val="428BCA"/>
+          </w:rPr>
+          <w:instrText xml:space="preserve"> </w:instrText>
+        </w:r>
+        <w:r>
+          <w:rPr>
+            <w:rFonts w:ascii="Arial Unicode MS" w:hAnsi="Arial Unicode MS"/>
+            <w:color w:val="428BCA"/>
+          </w:rPr>
+          <w:instrText>INCLUDEPICTURE  "https://microchipdeveloper.com/local--files/8avr:ioports/avriopin.png" \* MERGEFORMATINET</w:instrText>
+        </w:r>
+        <w:r>
+          <w:rPr>
+            <w:rFonts w:ascii="Arial Unicode MS" w:hAnsi="Arial Unicode MS"/>
+            <w:color w:val="428BCA"/>
+          </w:rPr>
+          <w:instrText xml:space="preserve"> </w:instrText>
         </w:r>
         <w:r>
           <w:rPr>
@@ -5352,6 +5385,13 @@
           </w:rPr>
           <w:fldChar w:fldCharType="end"/>
         </w:r>
+        <w:r>
+          <w:rPr>
+            <w:rFonts w:ascii="Arial Unicode MS" w:hAnsi="Arial Unicode MS"/>
+            <w:color w:val="428BCA"/>
+          </w:rPr>
+          <w:fldChar w:fldCharType="end"/>
+        </w:r>
       </w:hyperlink>
     </w:p>
     <w:p>
@@ -5598,11 +5638,53 @@
             <w:rFonts w:ascii="Arial Unicode MS" w:hAnsi="Arial Unicode MS"/>
             <w:color w:val="428BCA"/>
           </w:rPr>
+          <w:fldChar w:fldCharType="begin"/>
+        </w:r>
+        <w:r>
+          <w:rPr>
+            <w:rFonts w:ascii="Arial Unicode MS" w:hAnsi="Arial Unicode MS"/>
+            <w:color w:val="428BCA"/>
+          </w:rPr>
+          <w:instrText xml:space="preserve"> </w:instrText>
+        </w:r>
+        <w:r>
+          <w:rPr>
+            <w:rFonts w:ascii="Arial Unicode MS" w:hAnsi="Arial Unicode MS"/>
+            <w:color w:val="428BCA"/>
+          </w:rPr>
+          <w:instrText>INCLUDEPICTURE  "https://microchipdeveloper.com/local--files/8avr:ioports/ddrb.png" \* MERGEFORMATINET</w:instrText>
+        </w:r>
+        <w:r>
+          <w:rPr>
+            <w:rFonts w:ascii="Arial Unicode MS" w:hAnsi="Arial Unicode MS"/>
+            <w:color w:val="428BCA"/>
+          </w:rPr>
+          <w:instrText xml:space="preserve"> </w:instrText>
+        </w:r>
+        <w:r>
+          <w:rPr>
+            <w:rFonts w:ascii="Arial Unicode MS" w:hAnsi="Arial Unicode MS"/>
+            <w:color w:val="428BCA"/>
+          </w:rPr>
+          <w:fldChar w:fldCharType="separate"/>
+        </w:r>
+        <w:r>
+          <w:rPr>
+            <w:rFonts w:ascii="Arial Unicode MS" w:hAnsi="Arial Unicode MS"/>
+            <w:color w:val="428BCA"/>
+          </w:rPr>
           <w:pict>
             <v:shape id="_x0000_i1026" type="#_x0000_t75" alt="ddrb.png" style="width:516pt;height:237.75pt" o:button="t">
               <v:imagedata r:id="rId29" r:href="rId30"/>
             </v:shape>
           </w:pict>
+        </w:r>
+        <w:r>
+          <w:rPr>
+            <w:rFonts w:ascii="Arial Unicode MS" w:hAnsi="Arial Unicode MS"/>
+            <w:color w:val="428BCA"/>
+          </w:rPr>
+          <w:fldChar w:fldCharType="end"/>
         </w:r>
         <w:r>
           <w:rPr>
@@ -5647,6 +5729,41 @@
             <w:rFonts w:ascii="Arial Unicode MS" w:hAnsi="Arial Unicode MS"/>
             <w:color w:val="428BCA"/>
           </w:rPr>
+          <w:fldChar w:fldCharType="begin"/>
+        </w:r>
+        <w:r>
+          <w:rPr>
+            <w:rFonts w:ascii="Arial Unicode MS" w:hAnsi="Arial Unicode MS"/>
+            <w:color w:val="428BCA"/>
+          </w:rPr>
+          <w:instrText xml:space="preserve"> </w:instrText>
+        </w:r>
+        <w:r>
+          <w:rPr>
+            <w:rFonts w:ascii="Arial Unicode MS" w:hAnsi="Arial Unicode MS"/>
+            <w:color w:val="428BCA"/>
+          </w:rPr>
+          <w:instrText>INCLUDEPICTURE  "https://microchipdeveloper.com/local--files/8avr:ioports/portb.png" \* MERGEFORMATINET</w:instrText>
+        </w:r>
+        <w:r>
+          <w:rPr>
+            <w:rFonts w:ascii="Arial Unicode MS" w:hAnsi="Arial Unicode MS"/>
+            <w:color w:val="428BCA"/>
+          </w:rPr>
+          <w:instrText xml:space="preserve"> </w:instrText>
+        </w:r>
+        <w:r>
+          <w:rPr>
+            <w:rFonts w:ascii="Arial Unicode MS" w:hAnsi="Arial Unicode MS"/>
+            <w:color w:val="428BCA"/>
+          </w:rPr>
+          <w:fldChar w:fldCharType="separate"/>
+        </w:r>
+        <w:r>
+          <w:rPr>
+            <w:rFonts w:ascii="Arial Unicode MS" w:hAnsi="Arial Unicode MS"/>
+            <w:color w:val="428BCA"/>
+          </w:rPr>
           <w:pict>
             <v:shape id="_x0000_i1027" type="#_x0000_t75" alt="puertob.png" style="width:522pt;height:237pt" o:button="t">
               <v:imagedata r:id="rId32" r:href="rId33"/>
@@ -5660,6 +5777,13 @@
           </w:rPr>
           <w:fldChar w:fldCharType="end"/>
         </w:r>
+        <w:r>
+          <w:rPr>
+            <w:rFonts w:ascii="Arial Unicode MS" w:hAnsi="Arial Unicode MS"/>
+            <w:color w:val="428BCA"/>
+          </w:rPr>
+          <w:fldChar w:fldCharType="end"/>
+        </w:r>
       </w:hyperlink>
     </w:p>
     <w:p>
@@ -5683,6 +5807,41 @@
           <w:color w:val="428BCA"/>
         </w:rPr>
         <w:instrText xml:space="preserve"> INCLUDEPICTURE "https://microchipdeveloper.com/local--files/8avr:ioports/pinb.png" \* MERGEFORMATINET </w:instrText>
+      </w:r>
+      <w:r>
+        <w:rPr>
+          <w:rFonts w:ascii="Arial Unicode MS" w:hAnsi="Arial Unicode MS"/>
+          <w:color w:val="428BCA"/>
+        </w:rPr>
+        <w:fldChar w:fldCharType="separate"/>
+      </w:r>
+      <w:r>
+        <w:rPr>
+          <w:rFonts w:ascii="Arial Unicode MS" w:hAnsi="Arial Unicode MS"/>
+          <w:color w:val="428BCA"/>
+        </w:rPr>
+        <w:fldChar w:fldCharType="begin"/>
+      </w:r>
+      <w:r>
+        <w:rPr>
+          <w:rFonts w:ascii="Arial Unicode MS" w:hAnsi="Arial Unicode MS"/>
+          <w:color w:val="428BCA"/>
+        </w:rPr>
+        <w:instrText xml:space="preserve"> </w:instrText>
+      </w:r>
+      <w:r>
+        <w:rPr>
+          <w:rFonts w:ascii="Arial Unicode MS" w:hAnsi="Arial Unicode MS"/>
+          <w:color w:val="428BCA"/>
+        </w:rPr>
+        <w:instrText>INCLUDEPICTURE  "https://microchipdeveloper.com/local--files/8avr:ioports/pinb.png" \* MERGEFORMATINET</w:instrText>
+      </w:r>
+      <w:r>
+        <w:rPr>
+          <w:rFonts w:ascii="Arial Unicode MS" w:hAnsi="Arial Unicode MS"/>
+          <w:color w:val="428BCA"/>
+        </w:rPr>
+        <w:instrText xml:space="preserve"> </w:instrText>
       </w:r>
       <w:r>
         <w:rPr>
@@ -5701,6 +5860,13 @@
             <v:imagedata r:id="rId35" r:href="rId36"/>
           </v:shape>
         </w:pict>
+      </w:r>
+      <w:r>
+        <w:rPr>
+          <w:rFonts w:ascii="Arial Unicode MS" w:hAnsi="Arial Unicode MS"/>
+          <w:color w:val="428BCA"/>
+        </w:rPr>
+        <w:fldChar w:fldCharType="end"/>
       </w:r>
       <w:r>
         <w:rPr>
@@ -6825,11 +6991,53 @@
             <w:rFonts w:ascii="Arial Unicode MS" w:hAnsi="Arial Unicode MS"/>
             <w:color w:val="428BCA"/>
           </w:rPr>
+          <w:fldChar w:fldCharType="begin"/>
+        </w:r>
+        <w:r>
+          <w:rPr>
+            <w:rFonts w:ascii="Arial Unicode MS" w:hAnsi="Arial Unicode MS"/>
+            <w:color w:val="428BCA"/>
+          </w:rPr>
+          <w:instrText xml:space="preserve"> </w:instrText>
+        </w:r>
+        <w:r>
+          <w:rPr>
+            <w:rFonts w:ascii="Arial Unicode MS" w:hAnsi="Arial Unicode MS"/>
+            <w:color w:val="428BCA"/>
+          </w:rPr>
+          <w:instrText>INCLUDEPICTURE  "https://microchipdeveloper.com/local--files/8avr:ioports/avrportconfig.png" \* MERGEFORMATINET</w:instrText>
+        </w:r>
+        <w:r>
+          <w:rPr>
+            <w:rFonts w:ascii="Arial Unicode MS" w:hAnsi="Arial Unicode MS"/>
+            <w:color w:val="428BCA"/>
+          </w:rPr>
+          <w:instrText xml:space="preserve"> </w:instrText>
+        </w:r>
+        <w:r>
+          <w:rPr>
+            <w:rFonts w:ascii="Arial Unicode MS" w:hAnsi="Arial Unicode MS"/>
+            <w:color w:val="428BCA"/>
+          </w:rPr>
+          <w:fldChar w:fldCharType="separate"/>
+        </w:r>
+        <w:r>
+          <w:rPr>
+            <w:rFonts w:ascii="Arial Unicode MS" w:hAnsi="Arial Unicode MS"/>
+            <w:color w:val="428BCA"/>
+          </w:rPr>
           <w:pict>
             <v:shape id="_x0000_i1029" type="#_x0000_t75" alt="avrportconfig.png" style="width:513pt;height:225pt" o:button="t">
               <v:imagedata r:id="rId40" r:href="rId41"/>
             </v:shape>
           </w:pict>
+        </w:r>
+        <w:r>
+          <w:rPr>
+            <w:rFonts w:ascii="Arial Unicode MS" w:hAnsi="Arial Unicode MS"/>
+            <w:color w:val="428BCA"/>
+          </w:rPr>
+          <w:fldChar w:fldCharType="end"/>
         </w:r>
         <w:r>
           <w:rPr>
@@ -6995,11 +7203,53 @@
             <w:rFonts w:ascii="Arial Unicode MS" w:hAnsi="Arial Unicode MS"/>
             <w:color w:val="428BCA"/>
           </w:rPr>
+          <w:fldChar w:fldCharType="begin"/>
+        </w:r>
+        <w:r>
+          <w:rPr>
+            <w:rFonts w:ascii="Arial Unicode MS" w:hAnsi="Arial Unicode MS"/>
+            <w:color w:val="428BCA"/>
+          </w:rPr>
+          <w:instrText xml:space="preserve"> </w:instrText>
+        </w:r>
+        <w:r>
+          <w:rPr>
+            <w:rFonts w:ascii="Arial Unicode MS" w:hAnsi="Arial Unicode MS"/>
+            <w:color w:val="428BCA"/>
+          </w:rPr>
+          <w:instrText>INCLUDEPICTURE  "https://microchipdeveloper.com/local--files/8avr:ioports/mcucr.png" \* MERGEFORMATINET</w:instrText>
+        </w:r>
+        <w:r>
+          <w:rPr>
+            <w:rFonts w:ascii="Arial Unicode MS" w:hAnsi="Arial Unicode MS"/>
+            <w:color w:val="428BCA"/>
+          </w:rPr>
+          <w:instrText xml:space="preserve"> </w:instrText>
+        </w:r>
+        <w:r>
+          <w:rPr>
+            <w:rFonts w:ascii="Arial Unicode MS" w:hAnsi="Arial Unicode MS"/>
+            <w:color w:val="428BCA"/>
+          </w:rPr>
+          <w:fldChar w:fldCharType="separate"/>
+        </w:r>
+        <w:r>
+          <w:rPr>
+            <w:rFonts w:ascii="Arial Unicode MS" w:hAnsi="Arial Unicode MS"/>
+            <w:color w:val="428BCA"/>
+          </w:rPr>
           <w:pict>
             <v:shape id="_x0000_i1030" type="#_x0000_t75" alt="mcucr.png" style="width:483pt;height:216.75pt" o:button="t">
               <v:imagedata r:id="rId43" r:href="rId44"/>
             </v:shape>
           </w:pict>
+        </w:r>
+        <w:r>
+          <w:rPr>
+            <w:rFonts w:ascii="Arial Unicode MS" w:hAnsi="Arial Unicode MS"/>
+            <w:color w:val="428BCA"/>
+          </w:rPr>
+          <w:fldChar w:fldCharType="end"/>
         </w:r>
         <w:r>
           <w:rPr>
@@ -7513,11 +7763,53 @@
             <w:rFonts w:ascii="Arial Unicode MS" w:hAnsi="Arial Unicode MS"/>
             <w:color w:val="428BCA"/>
           </w:rPr>
+          <w:fldChar w:fldCharType="begin"/>
+        </w:r>
+        <w:r>
+          <w:rPr>
+            <w:rFonts w:ascii="Arial Unicode MS" w:hAnsi="Arial Unicode MS"/>
+            <w:color w:val="428BCA"/>
+          </w:rPr>
+          <w:instrText xml:space="preserve"> </w:instrText>
+        </w:r>
+        <w:r>
+          <w:rPr>
+            <w:rFonts w:ascii="Arial Unicode MS" w:hAnsi="Arial Unicode MS"/>
+            <w:color w:val="428BCA"/>
+          </w:rPr>
+          <w:instrText>INCLUDEPICTURE  "https://microchipdeveloper.com/local--files/8avr:avrsleep/sleepmode.png" \* MERGEFORMATINET</w:instrText>
+        </w:r>
+        <w:r>
+          <w:rPr>
+            <w:rFonts w:ascii="Arial Unicode MS" w:hAnsi="Arial Unicode MS"/>
+            <w:color w:val="428BCA"/>
+          </w:rPr>
+          <w:instrText xml:space="preserve"> </w:instrText>
+        </w:r>
+        <w:r>
+          <w:rPr>
+            <w:rFonts w:ascii="Arial Unicode MS" w:hAnsi="Arial Unicode MS"/>
+            <w:color w:val="428BCA"/>
+          </w:rPr>
+          <w:fldChar w:fldCharType="separate"/>
+        </w:r>
+        <w:r>
+          <w:rPr>
+            <w:rFonts w:ascii="Arial Unicode MS" w:hAnsi="Arial Unicode MS"/>
+            <w:color w:val="428BCA"/>
+          </w:rPr>
           <w:pict>
             <v:shape id="_x0000_i1031" type="#_x0000_t75" alt="modo dormir.png" style="width:507.75pt;height:311.25pt" o:button="t">
               <v:imagedata r:id="rId46" r:href="rId47"/>
             </v:shape>
           </w:pict>
+        </w:r>
+        <w:r>
+          <w:rPr>
+            <w:rFonts w:ascii="Arial Unicode MS" w:hAnsi="Arial Unicode MS"/>
+            <w:color w:val="428BCA"/>
+          </w:rPr>
+          <w:fldChar w:fldCharType="end"/>
         </w:r>
         <w:r>
           <w:rPr>
@@ -9257,11 +9549,60 @@
             <w:rFonts w:ascii="Arial Unicode MS" w:hAnsi="Arial Unicode MS"/>
             <w:color w:val="428BCA"/>
           </w:rPr>
+          <w:fldChar w:fldCharType="begin"/>
+        </w:r>
+        <w:r>
+          <w:rPr>
+            <w:rFonts w:ascii="Arial Unicode MS" w:hAnsi="Arial Unicode MS"/>
+            <w:color w:val="428BCA"/>
+          </w:rPr>
+          <w:instrText xml:space="preserve"> </w:instrText>
+        </w:r>
+        <w:r>
+          <w:rPr>
+            <w:rFonts w:ascii="Arial Unicode MS" w:hAnsi="Arial Unicode MS"/>
+            <w:color w:val="428BCA"/>
+          </w:rPr>
+          <w:instrText>INCLUDEPICTURE  "https://microc</w:instrText>
+        </w:r>
+        <w:r>
+          <w:rPr>
+            <w:rFonts w:ascii="Arial Unicode MS" w:hAnsi="Arial Unicode MS"/>
+            <w:color w:val="428BCA"/>
+          </w:rPr>
+          <w:instrText>hipdeveloper.com/local--files/8avr:perclk/register.png" \* MERGEFORMATINET</w:instrText>
+        </w:r>
+        <w:r>
+          <w:rPr>
+            <w:rFonts w:ascii="Arial Unicode MS" w:hAnsi="Arial Unicode MS"/>
+            <w:color w:val="428BCA"/>
+          </w:rPr>
+          <w:instrText xml:space="preserve"> </w:instrText>
+        </w:r>
+        <w:r>
+          <w:rPr>
+            <w:rFonts w:ascii="Arial Unicode MS" w:hAnsi="Arial Unicode MS"/>
+            <w:color w:val="428BCA"/>
+          </w:rPr>
+          <w:fldChar w:fldCharType="separate"/>
+        </w:r>
+        <w:r>
+          <w:rPr>
+            <w:rFonts w:ascii="Arial Unicode MS" w:hAnsi="Arial Unicode MS"/>
+            <w:color w:val="428BCA"/>
+          </w:rPr>
           <w:pict>
             <v:shape id="_x0000_i1032" type="#_x0000_t75" alt="registro.png" style="width:486.75pt;height:132pt" o:button="t">
               <v:imagedata r:id="rId51" r:href="rId52"/>
             </v:shape>
           </w:pict>
+        </w:r>
+        <w:r>
+          <w:rPr>
+            <w:rFonts w:ascii="Arial Unicode MS" w:hAnsi="Arial Unicode MS"/>
+            <w:color w:val="428BCA"/>
+          </w:rPr>
+          <w:fldChar w:fldCharType="end"/>
         </w:r>
         <w:r>
           <w:rPr>
@@ -10389,11 +10730,60 @@
             <w:rFonts w:ascii="Arial Unicode MS" w:hAnsi="Arial Unicode MS"/>
             <w:color w:val="428BCA"/>
           </w:rPr>
+          <w:fldChar w:fldCharType="begin"/>
+        </w:r>
+        <w:r>
+          <w:rPr>
+            <w:rFonts w:ascii="Arial Unicode MS" w:hAnsi="Arial Unicode MS"/>
+            <w:color w:val="428BCA"/>
+          </w:rPr>
+          <w:instrText xml:space="preserve"> </w:instrText>
+        </w:r>
+        <w:r>
+          <w:rPr>
+            <w:rFonts w:ascii="Arial Unicode MS" w:hAnsi="Arial Unicode MS"/>
+            <w:color w:val="428BCA"/>
+          </w:rPr>
+          <w:instrText>INCLUDEPICTURE  "https://microchipdeveloper.com/local--fil</w:instrText>
+        </w:r>
+        <w:r>
+          <w:rPr>
+            <w:rFonts w:ascii="Arial Unicode MS" w:hAnsi="Arial Unicode MS"/>
+            <w:color w:val="428BCA"/>
+          </w:rPr>
+          <w:instrText>es/8avr:avrfuses/programavr.png" \* MERGEFORMATINET</w:instrText>
+        </w:r>
+        <w:r>
+          <w:rPr>
+            <w:rFonts w:ascii="Arial Unicode MS" w:hAnsi="Arial Unicode MS"/>
+            <w:color w:val="428BCA"/>
+          </w:rPr>
+          <w:instrText xml:space="preserve"> </w:instrText>
+        </w:r>
+        <w:r>
+          <w:rPr>
+            <w:rFonts w:ascii="Arial Unicode MS" w:hAnsi="Arial Unicode MS"/>
+            <w:color w:val="428BCA"/>
+          </w:rPr>
+          <w:fldChar w:fldCharType="separate"/>
+        </w:r>
+        <w:r>
+          <w:rPr>
+            <w:rFonts w:ascii="Arial Unicode MS" w:hAnsi="Arial Unicode MS"/>
+            <w:color w:val="428BCA"/>
+          </w:rPr>
           <w:pict>
             <v:shape id="_x0000_i1033" type="#_x0000_t75" alt="programavr.png" style="width:522pt;height:273pt" o:button="t">
               <v:imagedata r:id="rId59" r:href="rId60"/>
             </v:shape>
           </w:pict>
+        </w:r>
+        <w:r>
+          <w:rPr>
+            <w:rFonts w:ascii="Arial Unicode MS" w:hAnsi="Arial Unicode MS"/>
+            <w:color w:val="428BCA"/>
+          </w:rPr>
+          <w:fldChar w:fldCharType="end"/>
         </w:r>
         <w:r>
           <w:rPr>
@@ -10459,11 +10849,53 @@
             <w:rFonts w:ascii="Arial Unicode MS" w:hAnsi="Arial Unicode MS"/>
             <w:color w:val="428BCA"/>
           </w:rPr>
+          <w:fldChar w:fldCharType="begin"/>
+        </w:r>
+        <w:r>
+          <w:rPr>
+            <w:rFonts w:ascii="Arial Unicode MS" w:hAnsi="Arial Unicode MS"/>
+            <w:color w:val="428BCA"/>
+          </w:rPr>
+          <w:instrText xml:space="preserve"> </w:instrText>
+        </w:r>
+        <w:r>
+          <w:rPr>
+            <w:rFonts w:ascii="Arial Unicode MS" w:hAnsi="Arial Unicode MS"/>
+            <w:color w:val="428BCA"/>
+          </w:rPr>
+          <w:instrText>INCLUDEPICTURE  "https://microchipdeveloper.com/local--files/8avr:avrfuses/programavr2.png" \* MERGEFORMATINET</w:instrText>
+        </w:r>
+        <w:r>
+          <w:rPr>
+            <w:rFonts w:ascii="Arial Unicode MS" w:hAnsi="Arial Unicode MS"/>
+            <w:color w:val="428BCA"/>
+          </w:rPr>
+          <w:instrText xml:space="preserve"> </w:instrText>
+        </w:r>
+        <w:r>
+          <w:rPr>
+            <w:rFonts w:ascii="Arial Unicode MS" w:hAnsi="Arial Unicode MS"/>
+            <w:color w:val="428BCA"/>
+          </w:rPr>
+          <w:fldChar w:fldCharType="separate"/>
+        </w:r>
+        <w:r>
+          <w:rPr>
+            <w:rFonts w:ascii="Arial Unicode MS" w:hAnsi="Arial Unicode MS"/>
+            <w:color w:val="428BCA"/>
+          </w:rPr>
           <w:pict>
             <v:shape id="_x0000_i1034" type="#_x0000_t75" alt="programavr2.png" style="width:521.25pt;height:357.75pt" o:button="t">
               <v:imagedata r:id="rId62" r:href="rId63"/>
             </v:shape>
           </w:pict>
+        </w:r>
+        <w:r>
+          <w:rPr>
+            <w:rFonts w:ascii="Arial Unicode MS" w:hAnsi="Arial Unicode MS"/>
+            <w:color w:val="428BCA"/>
+          </w:rPr>
+          <w:fldChar w:fldCharType="end"/>
         </w:r>
         <w:r>
           <w:rPr>
@@ -10540,11 +10972,53 @@
             <w:rFonts w:ascii="Arial Unicode MS" w:hAnsi="Arial Unicode MS"/>
             <w:color w:val="428BCA"/>
           </w:rPr>
+          <w:fldChar w:fldCharType="begin"/>
+        </w:r>
+        <w:r>
+          <w:rPr>
+            <w:rFonts w:ascii="Arial Unicode MS" w:hAnsi="Arial Unicode MS"/>
+            <w:color w:val="428BCA"/>
+          </w:rPr>
+          <w:instrText xml:space="preserve"> </w:instrText>
+        </w:r>
+        <w:r>
+          <w:rPr>
+            <w:rFonts w:ascii="Arial Unicode MS" w:hAnsi="Arial Unicode MS"/>
+            <w:color w:val="428BCA"/>
+          </w:rPr>
+          <w:instrText>INCLUDEPICTURE  "https://microchipdeveloper.com/local--files/8avr:avrfuses/programavr3.png" \* MERGEFORMATINET</w:instrText>
+        </w:r>
+        <w:r>
+          <w:rPr>
+            <w:rFonts w:ascii="Arial Unicode MS" w:hAnsi="Arial Unicode MS"/>
+            <w:color w:val="428BCA"/>
+          </w:rPr>
+          <w:instrText xml:space="preserve"> </w:instrText>
+        </w:r>
+        <w:r>
+          <w:rPr>
+            <w:rFonts w:ascii="Arial Unicode MS" w:hAnsi="Arial Unicode MS"/>
+            <w:color w:val="428BCA"/>
+          </w:rPr>
+          <w:fldChar w:fldCharType="separate"/>
+        </w:r>
+        <w:r>
+          <w:rPr>
+            <w:rFonts w:ascii="Arial Unicode MS" w:hAnsi="Arial Unicode MS"/>
+            <w:color w:val="428BCA"/>
+          </w:rPr>
           <w:pict>
             <v:shape id="_x0000_i1035" type="#_x0000_t75" alt="programavr3.png" style="width:508.5pt;height:339.75pt" o:button="t">
               <v:imagedata r:id="rId65" r:href="rId66"/>
             </v:shape>
           </w:pict>
+        </w:r>
+        <w:r>
+          <w:rPr>
+            <w:rFonts w:ascii="Arial Unicode MS" w:hAnsi="Arial Unicode MS"/>
+            <w:color w:val="428BCA"/>
+          </w:rPr>
+          <w:fldChar w:fldCharType="end"/>
         </w:r>
         <w:r>
           <w:rPr>
@@ -10630,8 +11104,50 @@
             <w:rFonts w:ascii="Arial Unicode MS" w:hAnsi="Arial Unicode MS"/>
             <w:color w:val="428BCA"/>
           </w:rPr>
+          <w:fldChar w:fldCharType="begin"/>
+        </w:r>
+        <w:r>
+          <w:rPr>
+            <w:rFonts w:ascii="Arial Unicode MS" w:hAnsi="Arial Unicode MS"/>
+            <w:color w:val="428BCA"/>
+          </w:rPr>
+          <w:instrText xml:space="preserve"> </w:instrText>
+        </w:r>
+        <w:r>
+          <w:rPr>
+            <w:rFonts w:ascii="Arial Unicode MS" w:hAnsi="Arial Unicode MS"/>
+            <w:color w:val="428BCA"/>
+          </w:rPr>
+          <w:instrText>INCLUDEPICTURE  "https://microchipdeveloper.com/local--fi</w:instrText>
+        </w:r>
+        <w:r>
+          <w:rPr>
+            <w:rFonts w:ascii="Arial Unicode MS" w:hAnsi="Arial Unicode MS"/>
+            <w:color w:val="428BCA"/>
+          </w:rPr>
+          <w:instrText>les/8avr:avrfuses/programming_fuses.png" \* MERGEFORMATINET</w:instrText>
+        </w:r>
+        <w:r>
+          <w:rPr>
+            <w:rFonts w:ascii="Arial Unicode MS" w:hAnsi="Arial Unicode MS"/>
+            <w:color w:val="428BCA"/>
+          </w:rPr>
+          <w:instrText xml:space="preserve"> </w:instrText>
+        </w:r>
+        <w:r>
+          <w:rPr>
+            <w:rFonts w:ascii="Arial Unicode MS" w:hAnsi="Arial Unicode MS"/>
+            <w:color w:val="428BCA"/>
+          </w:rPr>
+          <w:fldChar w:fldCharType="separate"/>
+        </w:r>
+        <w:r>
+          <w:rPr>
+            <w:rFonts w:ascii="Arial Unicode MS" w:hAnsi="Arial Unicode MS"/>
+            <w:color w:val="428BCA"/>
+          </w:rPr>
           <w:pict>
-            <v:shape id="_x0000_i1045" type="#_x0000_t75" alt="programación_fusibles.png" style="width:491.25pt;height:368.25pt" o:button="t">
+            <v:shape id="_x0000_i1036" type="#_x0000_t75" alt="programación_fusibles.png" style="width:491.25pt;height:368.25pt" o:button="t">
               <v:imagedata r:id="rId68" r:href="rId69"/>
             </v:shape>
           </w:pict>
@@ -10643,6 +11159,13 @@
           </w:rPr>
           <w:fldChar w:fldCharType="end"/>
         </w:r>
+        <w:r>
+          <w:rPr>
+            <w:rFonts w:ascii="Arial Unicode MS" w:hAnsi="Arial Unicode MS"/>
+            <w:color w:val="428BCA"/>
+          </w:rPr>
+          <w:fldChar w:fldCharType="end"/>
+        </w:r>
       </w:hyperlink>
     </w:p>
     <w:p>
@@ -10919,8 +11442,8 @@
           <w:szCs w:val="24"/>
         </w:rPr>
       </w:pPr>
-      <w:bookmarkStart w:id="1" w:name="adding-fuse-settings"/>
-      <w:bookmarkEnd w:id="1"/>
+      <w:bookmarkStart w:id="0" w:name="adding-fuse-settings"/>
+      <w:bookmarkEnd w:id="0"/>
       <w:r>
         <w:rPr>
           <w:rFonts w:ascii="Arial Unicode MS" w:hAnsi="Arial Unicode MS"/>
@@ -14200,11 +14723,53 @@
             <w:rFonts w:ascii="Arial Unicode MS" w:hAnsi="Arial Unicode MS"/>
             <w:color w:val="428BCA"/>
           </w:rPr>
+          <w:fldChar w:fldCharType="begin"/>
+        </w:r>
+        <w:r>
+          <w:rPr>
+            <w:rFonts w:ascii="Arial Unicode MS" w:hAnsi="Arial Unicode MS"/>
+            <w:color w:val="428BCA"/>
+          </w:rPr>
+          <w:instrText xml:space="preserve"> </w:instrText>
+        </w:r>
+        <w:r>
+          <w:rPr>
+            <w:rFonts w:ascii="Arial Unicode MS" w:hAnsi="Arial Unicode MS"/>
+            <w:color w:val="428BCA"/>
+          </w:rPr>
+          <w:instrText>INCLUDEPICTURE  "https://microchipdeveloper.com/local--files/8avr:programminginterfaces/atmega328pb-hvpp-connections.png" \* MERGEFORMATINET</w:instrText>
+        </w:r>
+        <w:r>
+          <w:rPr>
+            <w:rFonts w:ascii="Arial Unicode MS" w:hAnsi="Arial Unicode MS"/>
+            <w:color w:val="428BCA"/>
+          </w:rPr>
+          <w:instrText xml:space="preserve"> </w:instrText>
+        </w:r>
+        <w:r>
+          <w:rPr>
+            <w:rFonts w:ascii="Arial Unicode MS" w:hAnsi="Arial Unicode MS"/>
+            <w:color w:val="428BCA"/>
+          </w:rPr>
+          <w:fldChar w:fldCharType="separate"/>
+        </w:r>
+        <w:r>
+          <w:rPr>
+            <w:rFonts w:ascii="Arial Unicode MS" w:hAnsi="Arial Unicode MS"/>
+            <w:color w:val="428BCA"/>
+          </w:rPr>
           <w:pict>
-            <v:shape id="_x0000_i1048" type="#_x0000_t75" alt="atmega328pb-hvpp-conexiones.png" style="width:496.5pt;height:372.75pt" o:button="t">
+            <v:shape id="_x0000_i1037" type="#_x0000_t75" alt="atmega328pb-hvpp-conexiones.png" style="width:496.5pt;height:372.75pt" o:button="t">
               <v:imagedata r:id="rId76" r:href="rId77"/>
             </v:shape>
           </w:pict>
+        </w:r>
+        <w:r>
+          <w:rPr>
+            <w:rFonts w:ascii="Arial Unicode MS" w:hAnsi="Arial Unicode MS"/>
+            <w:color w:val="428BCA"/>
+          </w:rPr>
+          <w:fldChar w:fldCharType="end"/>
         </w:r>
         <w:r>
           <w:rPr>
@@ -14539,11 +15104,60 @@
             <w:rFonts w:ascii="Arial Unicode MS" w:hAnsi="Arial Unicode MS"/>
             <w:color w:val="428BCA"/>
           </w:rPr>
+          <w:fldChar w:fldCharType="begin"/>
+        </w:r>
+        <w:r>
+          <w:rPr>
+            <w:rFonts w:ascii="Arial Unicode MS" w:hAnsi="Arial Unicode MS"/>
+            <w:color w:val="428BCA"/>
+          </w:rPr>
+          <w:instrText xml:space="preserve"> </w:instrText>
+        </w:r>
+        <w:r>
+          <w:rPr>
+            <w:rFonts w:ascii="Arial Unicode MS" w:hAnsi="Arial Unicode MS"/>
+            <w:color w:val="428BCA"/>
+          </w:rPr>
+          <w:instrText>INCLUDEPICTURE  "https://microchipdeveloper.com/local--files/8avr:programminginterfaces/atmega328pb-isp-connections</w:instrText>
+        </w:r>
+        <w:r>
+          <w:rPr>
+            <w:rFonts w:ascii="Arial Unicode MS" w:hAnsi="Arial Unicode MS"/>
+            <w:color w:val="428BCA"/>
+          </w:rPr>
+          <w:instrText>.png" \* MERGEFORMATINET</w:instrText>
+        </w:r>
+        <w:r>
+          <w:rPr>
+            <w:rFonts w:ascii="Arial Unicode MS" w:hAnsi="Arial Unicode MS"/>
+            <w:color w:val="428BCA"/>
+          </w:rPr>
+          <w:instrText xml:space="preserve"> </w:instrText>
+        </w:r>
+        <w:r>
+          <w:rPr>
+            <w:rFonts w:ascii="Arial Unicode MS" w:hAnsi="Arial Unicode MS"/>
+            <w:color w:val="428BCA"/>
+          </w:rPr>
+          <w:fldChar w:fldCharType="separate"/>
+        </w:r>
+        <w:r>
+          <w:rPr>
+            <w:rFonts w:ascii="Arial Unicode MS" w:hAnsi="Arial Unicode MS"/>
+            <w:color w:val="428BCA"/>
+          </w:rPr>
           <w:pict>
-            <v:shape id="_x0000_i1044" type="#_x0000_t75" alt="atmega328pb-isp-conexiones.png" style="width:470.25pt;height:352.5pt" o:button="t">
+            <v:shape id="_x0000_i1038" type="#_x0000_t75" alt="atmega328pb-isp-conexiones.png" style="width:470.25pt;height:352.5pt" o:button="t">
               <v:imagedata r:id="rId83" r:href="rId84"/>
             </v:shape>
           </w:pict>
+        </w:r>
+        <w:r>
+          <w:rPr>
+            <w:rFonts w:ascii="Arial Unicode MS" w:hAnsi="Arial Unicode MS"/>
+            <w:color w:val="428BCA"/>
+          </w:rPr>
+          <w:fldChar w:fldCharType="end"/>
         </w:r>
         <w:r>
           <w:rPr>
@@ -15043,8 +15657,8 @@
           <w:szCs w:val="22"/>
         </w:rPr>
       </w:pPr>
-      <w:bookmarkStart w:id="2" w:name="exceptions"/>
-      <w:bookmarkEnd w:id="2"/>
+      <w:bookmarkStart w:id="1" w:name="exceptions"/>
+      <w:bookmarkEnd w:id="1"/>
       <w:r>
         <w:rPr>
           <w:rFonts w:ascii="Arial Unicode MS" w:hAnsi="Arial Unicode MS"/>
@@ -15307,11 +15921,53 @@
             <w:rFonts w:ascii="Arial Unicode MS" w:hAnsi="Arial Unicode MS"/>
             <w:color w:val="428BCA"/>
           </w:rPr>
+          <w:fldChar w:fldCharType="begin"/>
+        </w:r>
+        <w:r>
+          <w:rPr>
+            <w:rFonts w:ascii="Arial Unicode MS" w:hAnsi="Arial Unicode MS"/>
+            <w:color w:val="428BCA"/>
+          </w:rPr>
+          <w:instrText xml:space="preserve"> </w:instrText>
+        </w:r>
+        <w:r>
+          <w:rPr>
+            <w:rFonts w:ascii="Arial Unicode MS" w:hAnsi="Arial Unicode MS"/>
+            <w:color w:val="428BCA"/>
+          </w:rPr>
+          <w:instrText>INCLUDEPICTURE  "https://microchipdeveloper.com/local--files/8avr:avrwdt/wdt.png" \* MERGEFORMATINET</w:instrText>
+        </w:r>
+        <w:r>
+          <w:rPr>
+            <w:rFonts w:ascii="Arial Unicode MS" w:hAnsi="Arial Unicode MS"/>
+            <w:color w:val="428BCA"/>
+          </w:rPr>
+          <w:instrText xml:space="preserve"> </w:instrText>
+        </w:r>
+        <w:r>
+          <w:rPr>
+            <w:rFonts w:ascii="Arial Unicode MS" w:hAnsi="Arial Unicode MS"/>
+            <w:color w:val="428BCA"/>
+          </w:rPr>
+          <w:fldChar w:fldCharType="separate"/>
+        </w:r>
+        <w:r>
+          <w:rPr>
+            <w:rFonts w:ascii="Arial Unicode MS" w:hAnsi="Arial Unicode MS"/>
+            <w:color w:val="428BCA"/>
+          </w:rPr>
           <w:pict>
-            <v:shape id="_x0000_i1049" type="#_x0000_t75" alt="wdt.png" style="width:490.5pt;height:257.25pt" o:button="t">
+            <v:shape id="_x0000_i1039" type="#_x0000_t75" alt="wdt.png" style="width:490.5pt;height:257.25pt" o:button="t">
               <v:imagedata r:id="rId88" r:href="rId89"/>
             </v:shape>
           </w:pict>
+        </w:r>
+        <w:r>
+          <w:rPr>
+            <w:rFonts w:ascii="Arial Unicode MS" w:hAnsi="Arial Unicode MS"/>
+            <w:color w:val="428BCA"/>
+          </w:rPr>
+          <w:fldChar w:fldCharType="end"/>
         </w:r>
         <w:r>
           <w:rPr>
@@ -15777,11 +16433,60 @@
             <w:rFonts w:ascii="Arial Unicode MS" w:hAnsi="Arial Unicode MS"/>
             <w:color w:val="428BCA"/>
           </w:rPr>
+          <w:fldChar w:fldCharType="begin"/>
+        </w:r>
+        <w:r>
+          <w:rPr>
+            <w:rFonts w:ascii="Arial Unicode MS" w:hAnsi="Arial Unicode MS"/>
+            <w:color w:val="428BCA"/>
+          </w:rPr>
+          <w:instrText xml:space="preserve"> </w:instrText>
+        </w:r>
+        <w:r>
+          <w:rPr>
+            <w:rFonts w:ascii="Arial Unicode MS" w:hAnsi="Arial Unicode MS"/>
+            <w:color w:val="428BCA"/>
+          </w:rPr>
+          <w:instrText>INCLUDEPICTURE  "https://microchipdevel</w:instrText>
+        </w:r>
+        <w:r>
+          <w:rPr>
+            <w:rFonts w:ascii="Arial Unicode MS" w:hAnsi="Arial Unicode MS"/>
+            <w:color w:val="428BCA"/>
+          </w:rPr>
+          <w:instrText>oper.com/local--files/8avr:avrwdt/wdtperiod.png" \* MERGEFORMATINET</w:instrText>
+        </w:r>
+        <w:r>
+          <w:rPr>
+            <w:rFonts w:ascii="Arial Unicode MS" w:hAnsi="Arial Unicode MS"/>
+            <w:color w:val="428BCA"/>
+          </w:rPr>
+          <w:instrText xml:space="preserve"> </w:instrText>
+        </w:r>
+        <w:r>
+          <w:rPr>
+            <w:rFonts w:ascii="Arial Unicode MS" w:hAnsi="Arial Unicode MS"/>
+            <w:color w:val="428BCA"/>
+          </w:rPr>
+          <w:fldChar w:fldCharType="separate"/>
+        </w:r>
+        <w:r>
+          <w:rPr>
+            <w:rFonts w:ascii="Arial Unicode MS" w:hAnsi="Arial Unicode MS"/>
+            <w:color w:val="428BCA"/>
+          </w:rPr>
           <w:pict>
-            <v:shape id="_x0000_i1050" type="#_x0000_t75" alt="wdtperíodo.png" style="width:416.25pt;height:176.25pt" o:button="t">
+            <v:shape id="_x0000_i1040" type="#_x0000_t75" alt="wdtperíodo.png" style="width:416.25pt;height:176.25pt" o:button="t">
               <v:imagedata r:id="rId92" r:href="rId93"/>
             </v:shape>
           </w:pict>
+        </w:r>
+        <w:r>
+          <w:rPr>
+            <w:rFonts w:ascii="Arial Unicode MS" w:hAnsi="Arial Unicode MS"/>
+            <w:color w:val="428BCA"/>
+          </w:rPr>
+          <w:fldChar w:fldCharType="end"/>
         </w:r>
         <w:r>
           <w:rPr>
@@ -15947,11 +16652,53 @@
             <w:rFonts w:ascii="Arial Unicode MS" w:hAnsi="Arial Unicode MS"/>
             <w:color w:val="428BCA"/>
           </w:rPr>
+          <w:fldChar w:fldCharType="begin"/>
+        </w:r>
+        <w:r>
+          <w:rPr>
+            <w:rFonts w:ascii="Arial Unicode MS" w:hAnsi="Arial Unicode MS"/>
+            <w:color w:val="428BCA"/>
+          </w:rPr>
+          <w:instrText xml:space="preserve"> </w:instrText>
+        </w:r>
+        <w:r>
+          <w:rPr>
+            <w:rFonts w:ascii="Arial Unicode MS" w:hAnsi="Arial Unicode MS"/>
+            <w:color w:val="428BCA"/>
+          </w:rPr>
+          <w:instrText>INCLUDEPICTURE  "https://microchipdeveloper.com/local--files/8avr:avrwdt/wdtf.png" \* MERGEFORMATINET</w:instrText>
+        </w:r>
+        <w:r>
+          <w:rPr>
+            <w:rFonts w:ascii="Arial Unicode MS" w:hAnsi="Arial Unicode MS"/>
+            <w:color w:val="428BCA"/>
+          </w:rPr>
+          <w:instrText xml:space="preserve"> </w:instrText>
+        </w:r>
+        <w:r>
+          <w:rPr>
+            <w:rFonts w:ascii="Arial Unicode MS" w:hAnsi="Arial Unicode MS"/>
+            <w:color w:val="428BCA"/>
+          </w:rPr>
+          <w:fldChar w:fldCharType="separate"/>
+        </w:r>
+        <w:r>
+          <w:rPr>
+            <w:rFonts w:ascii="Arial Unicode MS" w:hAnsi="Arial Unicode MS"/>
+            <w:color w:val="428BCA"/>
+          </w:rPr>
           <w:pict>
-            <v:shape id="_x0000_i1051" type="#_x0000_t75" alt="wdtf.png" style="width:525pt;height:1in" o:button="t">
+            <v:shape id="_x0000_i1041" type="#_x0000_t75" alt="wdtf.png" style="width:525pt;height:1in" o:button="t">
               <v:imagedata r:id="rId95" r:href="rId96"/>
             </v:shape>
           </w:pict>
+        </w:r>
+        <w:r>
+          <w:rPr>
+            <w:rFonts w:ascii="Arial Unicode MS" w:hAnsi="Arial Unicode MS"/>
+            <w:color w:val="428BCA"/>
+          </w:rPr>
+          <w:fldChar w:fldCharType="end"/>
         </w:r>
         <w:r>
           <w:rPr>
@@ -16098,11 +16845,60 @@
             <w:rFonts w:ascii="Arial Unicode MS" w:hAnsi="Arial Unicode MS" w:cs="Helvetica"/>
             <w:color w:val="428BCA"/>
           </w:rPr>
+          <w:fldChar w:fldCharType="begin"/>
+        </w:r>
+        <w:r>
+          <w:rPr>
+            <w:rFonts w:ascii="Arial Unicode MS" w:hAnsi="Arial Unicode MS" w:cs="Helvetica"/>
+            <w:color w:val="428BCA"/>
+          </w:rPr>
+          <w:instrText xml:space="preserve"> </w:instrText>
+        </w:r>
+        <w:r>
+          <w:rPr>
+            <w:rFonts w:ascii="Arial Unicode MS" w:hAnsi="Arial Unicode MS" w:cs="Helvetica"/>
+            <w:color w:val="428BCA"/>
+          </w:rPr>
+          <w:instrText>INCLUDEPICTURE  "https://microchipdeveloper.com</w:instrText>
+        </w:r>
+        <w:r>
+          <w:rPr>
+            <w:rFonts w:ascii="Arial Unicode MS" w:hAnsi="Arial Unicode MS" w:cs="Helvetica"/>
+            <w:color w:val="428BCA"/>
+          </w:rPr>
+          <w:instrText>/local--files/8avr:avrcore/avrcore.png" \* MERGEFORMATINET</w:instrText>
+        </w:r>
+        <w:r>
+          <w:rPr>
+            <w:rFonts w:ascii="Arial Unicode MS" w:hAnsi="Arial Unicode MS" w:cs="Helvetica"/>
+            <w:color w:val="428BCA"/>
+          </w:rPr>
+          <w:instrText xml:space="preserve"> </w:instrText>
+        </w:r>
+        <w:r>
+          <w:rPr>
+            <w:rFonts w:ascii="Arial Unicode MS" w:hAnsi="Arial Unicode MS" w:cs="Helvetica"/>
+            <w:color w:val="428BCA"/>
+          </w:rPr>
+          <w:fldChar w:fldCharType="separate"/>
+        </w:r>
+        <w:r>
+          <w:rPr>
+            <w:rFonts w:ascii="Arial Unicode MS" w:hAnsi="Arial Unicode MS" w:cs="Helvetica"/>
+            <w:color w:val="428BCA"/>
+          </w:rPr>
           <w:pict>
-            <v:shape id="_x0000_i1052" type="#_x0000_t75" alt="avrcore.png" style="width:413.25pt;height:309.75pt" o:button="t">
+            <v:shape id="_x0000_i1042" type="#_x0000_t75" alt="avrcore.png" style="width:413.25pt;height:309.75pt" o:button="t">
               <v:imagedata r:id="rId98" r:href="rId99"/>
             </v:shape>
           </w:pict>
+        </w:r>
+        <w:r>
+          <w:rPr>
+            <w:rFonts w:ascii="Arial Unicode MS" w:hAnsi="Arial Unicode MS" w:cs="Helvetica"/>
+            <w:color w:val="428BCA"/>
+          </w:rPr>
+          <w:fldChar w:fldCharType="end"/>
         </w:r>
         <w:r>
           <w:rPr>
@@ -16697,11 +17493,53 @@
             <w:rFonts w:ascii="Arial Unicode MS" w:hAnsi="Arial Unicode MS" w:cs="Helvetica"/>
             <w:color w:val="428BCA"/>
           </w:rPr>
+          <w:fldChar w:fldCharType="begin"/>
+        </w:r>
+        <w:r>
+          <w:rPr>
+            <w:rFonts w:ascii="Arial Unicode MS" w:hAnsi="Arial Unicode MS" w:cs="Helvetica"/>
+            <w:color w:val="428BCA"/>
+          </w:rPr>
+          <w:instrText xml:space="preserve"> </w:instrText>
+        </w:r>
+        <w:r>
+          <w:rPr>
+            <w:rFonts w:ascii="Arial Unicode MS" w:hAnsi="Arial Unicode MS" w:cs="Helvetica"/>
+            <w:color w:val="428BCA"/>
+          </w:rPr>
+          <w:instrText>INCLUDEPICTURE  "https://microchipdeveloper.com/local--files/8avr:instime/fetch.png" \* MERGEFORMATINET</w:instrText>
+        </w:r>
+        <w:r>
+          <w:rPr>
+            <w:rFonts w:ascii="Arial Unicode MS" w:hAnsi="Arial Unicode MS" w:cs="Helvetica"/>
+            <w:color w:val="428BCA"/>
+          </w:rPr>
+          <w:instrText xml:space="preserve"> </w:instrText>
+        </w:r>
+        <w:r>
+          <w:rPr>
+            <w:rFonts w:ascii="Arial Unicode MS" w:hAnsi="Arial Unicode MS" w:cs="Helvetica"/>
+            <w:color w:val="428BCA"/>
+          </w:rPr>
+          <w:fldChar w:fldCharType="separate"/>
+        </w:r>
+        <w:r>
+          <w:rPr>
+            <w:rFonts w:ascii="Arial Unicode MS" w:hAnsi="Arial Unicode MS" w:cs="Helvetica"/>
+            <w:color w:val="428BCA"/>
+          </w:rPr>
           <w:pict>
-            <v:shape id="_x0000_i1053" type="#_x0000_t75" alt="buscar.png" style="width:505.5pt;height:292.5pt" o:button="t">
+            <v:shape id="_x0000_i1043" type="#_x0000_t75" alt="buscar.png" style="width:505.5pt;height:292.5pt" o:button="t">
               <v:imagedata r:id="rId107" r:href="rId108"/>
             </v:shape>
           </w:pict>
+        </w:r>
+        <w:r>
+          <w:rPr>
+            <w:rFonts w:ascii="Arial Unicode MS" w:hAnsi="Arial Unicode MS" w:cs="Helvetica"/>
+            <w:color w:val="428BCA"/>
+          </w:rPr>
+          <w:fldChar w:fldCharType="end"/>
         </w:r>
         <w:r>
           <w:rPr>
@@ -16789,11 +17627,53 @@
             <w:rFonts w:ascii="Arial Unicode MS" w:hAnsi="Arial Unicode MS" w:cs="Helvetica"/>
             <w:color w:val="428BCA"/>
           </w:rPr>
+          <w:fldChar w:fldCharType="begin"/>
+        </w:r>
+        <w:r>
+          <w:rPr>
+            <w:rFonts w:ascii="Arial Unicode MS" w:hAnsi="Arial Unicode MS" w:cs="Helvetica"/>
+            <w:color w:val="428BCA"/>
+          </w:rPr>
+          <w:instrText xml:space="preserve"> </w:instrText>
+        </w:r>
+        <w:r>
+          <w:rPr>
+            <w:rFonts w:ascii="Arial Unicode MS" w:hAnsi="Arial Unicode MS" w:cs="Helvetica"/>
+            <w:color w:val="428BCA"/>
+          </w:rPr>
+          <w:instrText>INCLUDEPICTURE  "https://microchipdeveloper.com/local--files/8avr:instime/single.png" \* MERGEFORMATINET</w:instrText>
+        </w:r>
+        <w:r>
+          <w:rPr>
+            <w:rFonts w:ascii="Arial Unicode MS" w:hAnsi="Arial Unicode MS" w:cs="Helvetica"/>
+            <w:color w:val="428BCA"/>
+          </w:rPr>
+          <w:instrText xml:space="preserve"> </w:instrText>
+        </w:r>
+        <w:r>
+          <w:rPr>
+            <w:rFonts w:ascii="Arial Unicode MS" w:hAnsi="Arial Unicode MS" w:cs="Helvetica"/>
+            <w:color w:val="428BCA"/>
+          </w:rPr>
+          <w:fldChar w:fldCharType="separate"/>
+        </w:r>
+        <w:r>
+          <w:rPr>
+            <w:rFonts w:ascii="Arial Unicode MS" w:hAnsi="Arial Unicode MS" w:cs="Helvetica"/>
+            <w:color w:val="428BCA"/>
+          </w:rPr>
           <w:pict>
-            <v:shape id="_x0000_i1054" type="#_x0000_t75" alt="sencillo.png" style="width:504.75pt;height:306.75pt" o:button="t">
+            <v:shape id="_x0000_i1044" type="#_x0000_t75" alt="sencillo.png" style="width:504.75pt;height:306.75pt" o:button="t">
               <v:imagedata r:id="rId110" r:href="rId111"/>
             </v:shape>
           </w:pict>
+        </w:r>
+        <w:r>
+          <w:rPr>
+            <w:rFonts w:ascii="Arial Unicode MS" w:hAnsi="Arial Unicode MS" w:cs="Helvetica"/>
+            <w:color w:val="428BCA"/>
+          </w:rPr>
+          <w:fldChar w:fldCharType="end"/>
         </w:r>
         <w:r>
           <w:rPr>
@@ -19760,1617 +20640,8 @@
         </w:rPr>
         <w:t>Para TC2, las posibles selecciones preescaladas son clkT2S/8, clkT2S/32, clkT2S/64, clkT2S/128, clkT2S/256 y clkT2S/1024. Además, se puede seleccionar clkT2S, así como 0 (stop). El preescalador se restablece escribiendo un 1 en el bit TC2 de restablecimiento del escalador previo en el Registro de control general de TC2 (GTCCR. PSRASY). Esto permite al usuario operar con un preescalador definido.</w:t>
       </w:r>
-    </w:p>
-    <w:p>
-      <w:pPr>
-        <w:jc w:val="both"/>
-        <w:rPr>
-          <w:rFonts w:ascii="Arial Unicode MS" w:eastAsia="Arial Unicode MS" w:hAnsi="Arial Unicode MS" w:cs="Arial Unicode MS"/>
-          <w:szCs w:val="24"/>
-        </w:rPr>
-      </w:pPr>
-      <w:hyperlink r:id="rId137" w:history="1">
-        <w:r>
-          <w:rPr>
-            <w:rStyle w:val="Hipervnculo"/>
-            <w:rFonts w:ascii="Arial Unicode MS" w:eastAsia="Arial Unicode MS" w:hAnsi="Arial Unicode MS" w:cs="Arial Unicode MS"/>
-            <w:szCs w:val="24"/>
-          </w:rPr>
-          <w:t>https://youtu.be/-8Qk3eDpr6Q</w:t>
-        </w:r>
-      </w:hyperlink>
-    </w:p>
-    <w:p>
-      <w:pPr>
-        <w:jc w:val="center"/>
-        <w:rPr>
-          <w:rFonts w:ascii="Arial Unicode MS" w:eastAsia="Arial Unicode MS" w:hAnsi="Arial Unicode MS" w:cs="Arial Unicode MS"/>
-          <w:b/>
-          <w:sz w:val="32"/>
-          <w:szCs w:val="32"/>
-        </w:rPr>
-      </w:pPr>
-    </w:p>
-    <w:p>
-      <w:pPr>
-        <w:jc w:val="center"/>
-        <w:rPr>
-          <w:rFonts w:ascii="Arial Unicode MS" w:eastAsia="Arial Unicode MS" w:hAnsi="Arial Unicode MS" w:cs="Arial Unicode MS"/>
-          <w:b/>
-          <w:sz w:val="32"/>
-          <w:szCs w:val="32"/>
-        </w:rPr>
-      </w:pPr>
-      <w:r>
-        <w:rPr>
-          <w:rFonts w:ascii="Arial Unicode MS" w:eastAsia="Arial Unicode MS" w:hAnsi="Arial Unicode MS" w:cs="Arial Unicode MS"/>
-          <w:b/>
-          <w:sz w:val="32"/>
-          <w:szCs w:val="32"/>
-        </w:rPr>
-        <w:t>Modos de funcionamiento de AVR ADC</w:t>
-      </w:r>
-    </w:p>
-    <w:p>
-      <w:pPr>
-        <w:pStyle w:val="NormalWeb"/>
-        <w:shd w:val="clear" w:color="auto" w:fill="FFFFFF"/>
-        <w:spacing w:line="360" w:lineRule="atLeast"/>
-        <w:rPr>
-          <w:rFonts w:ascii="Arial Unicode MS" w:eastAsia="Arial Unicode MS" w:hAnsi="Arial Unicode MS" w:cs="Arial Unicode MS"/>
-          <w:sz w:val="22"/>
-          <w:szCs w:val="22"/>
-        </w:rPr>
-      </w:pPr>
-      <w:r>
-        <w:rPr>
-          <w:rFonts w:ascii="Arial Unicode MS" w:eastAsia="Arial Unicode MS" w:hAnsi="Arial Unicode MS" w:cs="Arial Unicode MS"/>
-          <w:sz w:val="22"/>
-          <w:szCs w:val="22"/>
-        </w:rPr>
-        <w:t>Microchip Studio es un entorno de desarrollo integrado (IDE) para desarrollar y depurar aplicaciones de microcontroladores </w:t>
-      </w:r>
-      <w:r>
-        <w:rPr>
-          <w:rFonts w:ascii="Arial Unicode MS" w:eastAsia="Arial Unicode MS" w:hAnsi="Arial Unicode MS" w:cs="Arial Unicode MS"/>
-          <w:sz w:val="22"/>
-          <w:szCs w:val="22"/>
-          <w:vertAlign w:val="superscript"/>
-        </w:rPr>
-        <w:t>AVR®</w:t>
-      </w:r>
-      <w:r>
-        <w:rPr>
-          <w:rFonts w:ascii="Arial Unicode MS" w:eastAsia="Arial Unicode MS" w:hAnsi="Arial Unicode MS" w:cs="Arial Unicode MS"/>
-          <w:sz w:val="22"/>
-          <w:szCs w:val="22"/>
-        </w:rPr>
-        <w:t xml:space="preserve">  y SAM. Combina todas las excelentes características y funcionalidades de Atmel Studio en la cartera de herramientas de desarrollo bien respaldada de Microchip para brindarle un entorno sencillo y fácil de usar para escribir, construir y depurar sus aplicaciones escritas en C/C++ o código </w:t>
-      </w:r>
-      <w:r>
-        <w:rPr>
-          <w:rFonts w:ascii="Arial Unicode MS" w:eastAsia="Arial Unicode MS" w:hAnsi="Arial Unicode MS" w:cs="Arial Unicode MS"/>
-          <w:sz w:val="22"/>
-          <w:szCs w:val="22"/>
-        </w:rPr>
-        <w:lastRenderedPageBreak/>
-        <w:t>ensamblador. Microchip Studio también puede importar sus bocetos de Arduino® como proyectos de C++ para brindarle una ruta de transición simple del makerspace al mercado. </w:t>
-      </w:r>
-    </w:p>
-    <w:p>
-      <w:pPr>
-        <w:pStyle w:val="NormalWeb"/>
-        <w:shd w:val="clear" w:color="auto" w:fill="FFFFFF"/>
-        <w:spacing w:line="360" w:lineRule="atLeast"/>
-        <w:rPr>
-          <w:rFonts w:ascii="Arial Unicode MS" w:eastAsia="Arial Unicode MS" w:hAnsi="Arial Unicode MS" w:cs="Arial Unicode MS"/>
-          <w:sz w:val="22"/>
-          <w:szCs w:val="22"/>
-        </w:rPr>
-      </w:pPr>
-      <w:r>
-        <w:rPr>
-          <w:rFonts w:ascii="Arial Unicode MS" w:eastAsia="Arial Unicode MS" w:hAnsi="Arial Unicode MS" w:cs="Arial Unicode MS"/>
-          <w:sz w:val="22"/>
-          <w:szCs w:val="22"/>
-        </w:rPr>
-        <w:t>Puede utilizar Microchip Studio con los depuradores, programadores y kits de desarrollo compatibles con dispositivos AVR y SAM. Amplíe su entorno de desarrollo con Microchip Gallery, una tienda de aplicaciones en línea para los complementos de Microchip Studio desarrollados por Microchip, así como por proveedores de software integrado y herramientas de terceros. </w:t>
-      </w:r>
-    </w:p>
-    <w:p>
-      <w:pPr>
-        <w:pStyle w:val="NormalWeb"/>
-        <w:shd w:val="clear" w:color="auto" w:fill="FFFFFF"/>
-        <w:spacing w:line="360" w:lineRule="atLeast"/>
-        <w:rPr>
-          <w:rFonts w:ascii="Arial Unicode MS" w:eastAsia="Arial Unicode MS" w:hAnsi="Arial Unicode MS" w:cs="Arial Unicode MS"/>
-          <w:sz w:val="22"/>
-          <w:szCs w:val="22"/>
-        </w:rPr>
-      </w:pPr>
-      <w:r>
-        <w:rPr>
-          <w:rFonts w:ascii="Arial Unicode MS" w:eastAsia="Arial Unicode MS" w:hAnsi="Arial Unicode MS" w:cs="Arial Unicode MS"/>
-          <w:sz w:val="22"/>
-          <w:szCs w:val="22"/>
-        </w:rPr>
-        <w:t>Aunque viene con un nombre y una apariencia nuevos, aún podrá usar cualquier documentación y videos existentes sobre Atmel Studio para aprender a usar Microchip Studio.</w:t>
-      </w:r>
-    </w:p>
-    <w:p>
-      <w:pPr>
-        <w:shd w:val="clear" w:color="auto" w:fill="FFFFFF"/>
-        <w:rPr>
-          <w:rFonts w:ascii="Arial Unicode MS" w:eastAsia="Arial Unicode MS" w:hAnsi="Arial Unicode MS" w:cs="Arial Unicode MS"/>
-        </w:rPr>
-      </w:pPr>
-      <w:hyperlink r:id="rId138" w:anchor="Downloads" w:tgtFrame="_self" w:history="1">
-        <w:r>
-          <w:rPr>
-            <w:rStyle w:val="Hipervnculo"/>
-            <w:rFonts w:ascii="Arial Unicode MS" w:eastAsia="Arial Unicode MS" w:hAnsi="Arial Unicode MS" w:cs="Arial Unicode MS"/>
-            <w:b/>
-            <w:bCs/>
-            <w:bdr w:val="single" w:sz="6" w:space="11" w:color="41B6E6" w:frame="1"/>
-            <w:shd w:val="clear" w:color="auto" w:fill="41B6E6"/>
-          </w:rPr>
-          <w:t>Descargar Microchip Studio</w:t>
-        </w:r>
-      </w:hyperlink>
-    </w:p>
-    <w:p>
-      <w:pPr>
-        <w:shd w:val="clear" w:color="auto" w:fill="FFFFFF"/>
-        <w:rPr>
-          <w:rFonts w:ascii="Arial Unicode MS" w:eastAsia="Arial Unicode MS" w:hAnsi="Arial Unicode MS" w:cs="Arial Unicode MS"/>
-        </w:rPr>
-      </w:pPr>
-      <w:r>
-        <w:rPr>
-          <w:rFonts w:ascii="Arial Unicode MS" w:eastAsia="Arial Unicode MS" w:hAnsi="Arial Unicode MS" w:cs="Arial Unicode MS"/>
-          <w:noProof/>
-          <w:lang w:val="en-US"/>
-        </w:rPr>
-        <w:drawing>
-          <wp:inline distT="0" distB="0" distL="0" distR="0">
-            <wp:extent cx="2438400" cy="2438400"/>
-            <wp:effectExtent l="0" t="0" r="0" b="0"/>
-            <wp:docPr id="25" name="Imagen 25" descr="https://www.microchip.com/en-us/tools-resources/develop/microchip-studio/_jcr_content/root/responsivegrid/container/isolatedimage_copy_1383207527/image.coreimg.png/1629228620619/mchp-studio-logo.png"/>
-            <wp:cNvGraphicFramePr>
-              <a:graphicFrameLocks xmlns:a="http://schemas.openxmlformats.org/drawingml/2006/main" noChangeAspect="1"/>
-            </wp:cNvGraphicFramePr>
-            <a:graphic xmlns:a="http://schemas.openxmlformats.org/drawingml/2006/main">
-              <a:graphicData uri="http://schemas.openxmlformats.org/drawingml/2006/picture">
-                <pic:pic xmlns:pic="http://schemas.openxmlformats.org/drawingml/2006/picture">
-                  <pic:nvPicPr>
-                    <pic:cNvPr id="0" name="Imagen 1" descr="https://www.microchip.com/en-us/tools-resources/develop/microchip-studio/_jcr_content/root/responsivegrid/container/isolatedimage_copy_1383207527/image.coreimg.png/1629228620619/mchp-studio-logo.png"/>
-                    <pic:cNvPicPr>
-                      <a:picLocks noChangeAspect="1" noChangeArrowheads="1"/>
-                    </pic:cNvPicPr>
-                  </pic:nvPicPr>
-                  <pic:blipFill>
-                    <a:blip r:embed="rId139">
-                      <a:extLst>
-                        <a:ext uri="{28A0092B-C50C-407E-A947-70E740481C1C}">
-                          <a14:useLocalDpi xmlns:a14="http://schemas.microsoft.com/office/drawing/2010/main" val="0"/>
-                        </a:ext>
-                      </a:extLst>
-                    </a:blip>
-                    <a:srcRect/>
-                    <a:stretch>
-                      <a:fillRect/>
-                    </a:stretch>
-                  </pic:blipFill>
-                  <pic:spPr bwMode="auto">
-                    <a:xfrm>
-                      <a:off x="0" y="0"/>
-                      <a:ext cx="2438400" cy="2438400"/>
-                    </a:xfrm>
-                    <a:prstGeom prst="rect">
-                      <a:avLst/>
-                    </a:prstGeom>
-                    <a:noFill/>
-                    <a:ln>
-                      <a:noFill/>
-                    </a:ln>
-                  </pic:spPr>
-                </pic:pic>
-              </a:graphicData>
-            </a:graphic>
-          </wp:inline>
-        </w:drawing>
-      </w:r>
-    </w:p>
-    <w:p>
-      <w:pPr>
-        <w:pStyle w:val="Ttulo2"/>
-        <w:shd w:val="clear" w:color="auto" w:fill="FFFFFF"/>
-        <w:spacing w:before="225" w:beforeAutospacing="0" w:after="75" w:afterAutospacing="0" w:line="405" w:lineRule="atLeast"/>
-        <w:rPr>
-          <w:rFonts w:ascii="Arial Unicode MS" w:eastAsia="Arial Unicode MS" w:hAnsi="Arial Unicode MS" w:cs="Arial Unicode MS"/>
-          <w:color w:val="000000"/>
-          <w:sz w:val="35"/>
-          <w:szCs w:val="35"/>
-        </w:rPr>
-      </w:pPr>
-    </w:p>
-    <w:p>
-      <w:pPr>
-        <w:pStyle w:val="Ttulo2"/>
-        <w:shd w:val="clear" w:color="auto" w:fill="FFFFFF"/>
-        <w:spacing w:before="225" w:beforeAutospacing="0" w:after="75" w:afterAutospacing="0" w:line="405" w:lineRule="atLeast"/>
-        <w:rPr>
-          <w:rFonts w:ascii="Arial Unicode MS" w:eastAsia="Arial Unicode MS" w:hAnsi="Arial Unicode MS" w:cs="Arial Unicode MS"/>
-          <w:color w:val="000000"/>
-          <w:sz w:val="35"/>
-          <w:szCs w:val="35"/>
-        </w:rPr>
-      </w:pPr>
-    </w:p>
-    <w:p>
-      <w:pPr>
-        <w:pStyle w:val="Ttulo2"/>
-        <w:shd w:val="clear" w:color="auto" w:fill="FFFFFF"/>
-        <w:spacing w:before="225" w:beforeAutospacing="0" w:after="75" w:afterAutospacing="0" w:line="405" w:lineRule="atLeast"/>
-        <w:rPr>
-          <w:rFonts w:ascii="Arial Unicode MS" w:eastAsia="Arial Unicode MS" w:hAnsi="Arial Unicode MS" w:cs="Arial Unicode MS"/>
-          <w:color w:val="000000"/>
-          <w:sz w:val="35"/>
-          <w:szCs w:val="35"/>
-        </w:rPr>
-      </w:pPr>
-    </w:p>
-    <w:p>
-      <w:pPr>
-        <w:pStyle w:val="Ttulo2"/>
-        <w:shd w:val="clear" w:color="auto" w:fill="FFFFFF"/>
-        <w:spacing w:before="225" w:beforeAutospacing="0" w:after="75" w:afterAutospacing="0" w:line="405" w:lineRule="atLeast"/>
-        <w:rPr>
-          <w:rFonts w:ascii="Arial Unicode MS" w:eastAsia="Arial Unicode MS" w:hAnsi="Arial Unicode MS" w:cs="Arial Unicode MS"/>
-          <w:color w:val="000000"/>
-          <w:sz w:val="35"/>
-          <w:szCs w:val="35"/>
-        </w:rPr>
-      </w:pPr>
-    </w:p>
-    <w:p>
-      <w:pPr>
-        <w:pStyle w:val="Ttulo2"/>
-        <w:shd w:val="clear" w:color="auto" w:fill="FFFFFF"/>
-        <w:spacing w:before="225" w:beforeAutospacing="0" w:after="75" w:afterAutospacing="0" w:line="405" w:lineRule="atLeast"/>
-        <w:rPr>
-          <w:rFonts w:ascii="Arial Unicode MS" w:eastAsia="Arial Unicode MS" w:hAnsi="Arial Unicode MS" w:cs="Arial Unicode MS"/>
-          <w:color w:val="000000"/>
-          <w:sz w:val="32"/>
-          <w:szCs w:val="32"/>
-        </w:rPr>
-      </w:pPr>
-      <w:r>
-        <w:rPr>
-          <w:rFonts w:ascii="Arial Unicode MS" w:eastAsia="Arial Unicode MS" w:hAnsi="Arial Unicode MS" w:cs="Arial Unicode MS"/>
-          <w:color w:val="000000"/>
-          <w:sz w:val="32"/>
-          <w:szCs w:val="32"/>
-        </w:rPr>
-        <w:t>Licencias MPLAB </w:t>
-      </w:r>
-      <w:r>
-        <w:rPr>
-          <w:rFonts w:ascii="Arial Unicode MS" w:eastAsia="Arial Unicode MS" w:hAnsi="Arial Unicode MS" w:cs="Arial Unicode MS"/>
-          <w:color w:val="000000"/>
-          <w:sz w:val="32"/>
-          <w:szCs w:val="32"/>
-          <w:vertAlign w:val="superscript"/>
-        </w:rPr>
-        <w:t>®</w:t>
-      </w:r>
-      <w:r>
-        <w:rPr>
-          <w:rFonts w:ascii="Arial Unicode MS" w:eastAsia="Arial Unicode MS" w:hAnsi="Arial Unicode MS" w:cs="Arial Unicode MS"/>
-          <w:color w:val="000000"/>
-          <w:sz w:val="32"/>
-          <w:szCs w:val="32"/>
-        </w:rPr>
-        <w:t> XC8 PRO ahora repletas de rendimiento para MCU AVR</w:t>
-      </w:r>
-    </w:p>
-    <w:p>
-      <w:pPr>
-        <w:pStyle w:val="NormalWeb"/>
-        <w:shd w:val="clear" w:color="auto" w:fill="FFFFFF"/>
-        <w:spacing w:line="360" w:lineRule="atLeast"/>
-        <w:jc w:val="both"/>
-        <w:rPr>
-          <w:rFonts w:ascii="Arial Unicode MS" w:eastAsia="Arial Unicode MS" w:hAnsi="Arial Unicode MS" w:cs="Arial Unicode MS"/>
-          <w:color w:val="000000"/>
-          <w:sz w:val="22"/>
-          <w:szCs w:val="22"/>
-        </w:rPr>
-      </w:pPr>
-      <w:r>
-        <w:rPr>
-          <w:rFonts w:ascii="Arial Unicode MS" w:eastAsia="Arial Unicode MS" w:hAnsi="Arial Unicode MS" w:cs="Arial Unicode MS"/>
-          <w:color w:val="000000"/>
-          <w:sz w:val="22"/>
-          <w:szCs w:val="22"/>
-        </w:rPr>
-        <w:t xml:space="preserve">Microchip Studio viene con el compilador MPLAB XC8 instalado y listo para usar. La última versión de la licencia MPLAB XC8 PRO incluye optimizaciones que compiten con las de los compiladores más caros del </w:t>
-      </w:r>
-      <w:r>
-        <w:rPr>
-          <w:rFonts w:ascii="Arial Unicode MS" w:eastAsia="Arial Unicode MS" w:hAnsi="Arial Unicode MS" w:cs="Arial Unicode MS"/>
-          <w:color w:val="000000"/>
-          <w:sz w:val="22"/>
-          <w:szCs w:val="22"/>
-        </w:rPr>
-        <w:lastRenderedPageBreak/>
-        <w:t>mercado para reducir el tamaño del código y aumentar la eficiencia. También está disponible una licencia de seguridad funcional certificada por TÜV SÜD.</w:t>
-      </w:r>
-    </w:p>
-    <w:p>
-      <w:pPr>
-        <w:numPr>
-          <w:ilvl w:val="0"/>
-          <w:numId w:val="6"/>
-        </w:numPr>
-        <w:shd w:val="clear" w:color="auto" w:fill="FFFFFF"/>
-        <w:spacing w:before="100" w:beforeAutospacing="1" w:after="100" w:afterAutospacing="1" w:line="360" w:lineRule="atLeast"/>
-        <w:jc w:val="both"/>
-        <w:rPr>
-          <w:rFonts w:ascii="Arial Unicode MS" w:eastAsia="Arial Unicode MS" w:hAnsi="Arial Unicode MS" w:cs="Arial Unicode MS"/>
-          <w:color w:val="000000"/>
-        </w:rPr>
-      </w:pPr>
-      <w:hyperlink r:id="rId140" w:history="1">
-        <w:r>
-          <w:rPr>
-            <w:rStyle w:val="Hipervnculo"/>
-            <w:rFonts w:ascii="Arial Unicode MS" w:eastAsia="Arial Unicode MS" w:hAnsi="Arial Unicode MS" w:cs="Arial Unicode MS"/>
-            <w:b/>
-            <w:bCs/>
-            <w:color w:val="1C355E"/>
-          </w:rPr>
-          <w:t>Pruebe una licencia de evaluación MPLAB XC8 PRO de 60 días</w:t>
-        </w:r>
-      </w:hyperlink>
-    </w:p>
-    <w:p>
-      <w:pPr>
-        <w:numPr>
-          <w:ilvl w:val="0"/>
-          <w:numId w:val="6"/>
-        </w:numPr>
-        <w:shd w:val="clear" w:color="auto" w:fill="FFFFFF"/>
-        <w:spacing w:before="100" w:beforeAutospacing="1" w:after="100" w:afterAutospacing="1" w:line="360" w:lineRule="atLeast"/>
-        <w:jc w:val="both"/>
-        <w:rPr>
-          <w:rFonts w:ascii="Arial Unicode MS" w:eastAsia="Arial Unicode MS" w:hAnsi="Arial Unicode MS" w:cs="Arial Unicode MS"/>
-          <w:color w:val="000000"/>
-        </w:rPr>
-      </w:pPr>
-      <w:hyperlink r:id="rId141" w:tooltip="Obtenga más información sobre las licencias MPLAB XC8" w:history="1">
-        <w:r>
-          <w:rPr>
-            <w:rStyle w:val="Hipervnculo"/>
-            <w:rFonts w:ascii="Arial Unicode MS" w:eastAsia="Arial Unicode MS" w:hAnsi="Arial Unicode MS" w:cs="Arial Unicode MS"/>
-            <w:b/>
-            <w:bCs/>
-            <w:color w:val="1C355E"/>
-          </w:rPr>
-          <w:t>Obtenga más información sobre las licencias MPLAB XC8</w:t>
-        </w:r>
-      </w:hyperlink>
-    </w:p>
-    <w:p>
-      <w:pPr>
-        <w:numPr>
-          <w:ilvl w:val="0"/>
-          <w:numId w:val="6"/>
-        </w:numPr>
-        <w:shd w:val="clear" w:color="auto" w:fill="FFFFFF"/>
-        <w:spacing w:before="100" w:beforeAutospacing="1" w:after="100" w:afterAutospacing="1" w:line="360" w:lineRule="atLeast"/>
-        <w:jc w:val="both"/>
-        <w:rPr>
-          <w:rFonts w:ascii="Arial Unicode MS" w:eastAsia="Arial Unicode MS" w:hAnsi="Arial Unicode MS" w:cs="Arial Unicode MS"/>
-          <w:color w:val="000000"/>
-        </w:rPr>
-      </w:pPr>
-      <w:hyperlink r:id="rId142" w:tooltip="Más información sobre las licencias de seguridad funcional MPLAB XC8" w:history="1">
-        <w:r>
-          <w:rPr>
-            <w:rStyle w:val="Hipervnculo"/>
-            <w:rFonts w:ascii="Arial Unicode MS" w:eastAsia="Arial Unicode MS" w:hAnsi="Arial Unicode MS" w:cs="Arial Unicode MS"/>
-            <w:b/>
-            <w:bCs/>
-            <w:color w:val="1C355E"/>
-          </w:rPr>
-          <w:t>Más información sobre las licencias de seguridad funcional MPLAB XC8</w:t>
-        </w:r>
-      </w:hyperlink>
-    </w:p>
-    <w:p>
-      <w:pPr>
-        <w:pStyle w:val="NormalWeb"/>
-        <w:shd w:val="clear" w:color="auto" w:fill="FFFFFF"/>
-        <w:spacing w:line="360" w:lineRule="atLeast"/>
-        <w:jc w:val="both"/>
-        <w:rPr>
-          <w:rFonts w:ascii="Arial Unicode MS" w:eastAsia="Arial Unicode MS" w:hAnsi="Arial Unicode MS" w:cs="Arial Unicode MS"/>
-          <w:sz w:val="22"/>
-          <w:szCs w:val="22"/>
-        </w:rPr>
-      </w:pPr>
-      <w:r>
-        <w:rPr>
-          <w:rFonts w:ascii="Arial Unicode MS" w:eastAsia="Arial Unicode MS" w:hAnsi="Arial Unicode MS" w:cs="Arial Unicode MS"/>
-          <w:sz w:val="22"/>
-          <w:szCs w:val="22"/>
-        </w:rPr>
-        <w:t>Microchip Studio es un entorno de desarrollo integrado (IDE) para desarrollar y depurar aplicaciones de microcontroladores </w:t>
-      </w:r>
-      <w:r>
-        <w:rPr>
-          <w:rFonts w:ascii="Arial Unicode MS" w:eastAsia="Arial Unicode MS" w:hAnsi="Arial Unicode MS" w:cs="Arial Unicode MS"/>
-          <w:sz w:val="22"/>
-          <w:szCs w:val="22"/>
-          <w:vertAlign w:val="superscript"/>
-        </w:rPr>
-        <w:t>AVR®</w:t>
-      </w:r>
-      <w:r>
-        <w:rPr>
-          <w:rFonts w:ascii="Arial Unicode MS" w:eastAsia="Arial Unicode MS" w:hAnsi="Arial Unicode MS" w:cs="Arial Unicode MS"/>
-          <w:sz w:val="22"/>
-          <w:szCs w:val="22"/>
-        </w:rPr>
-        <w:t>  y SAM. Combina todas las excelentes características y funcionalidades de Atmel Studio en la cartera de herramientas de desarrollo bien respaldada de Microchip para brindarle un entorno sencillo y fácil de usar para escribir, construir y depurar sus aplicaciones escritas en C/C++ o código ensamblador. Microchip Studio también puede importar sus bocetos de Arduino® como proyectos de C++ para brindarle una ruta de transición simple del makerspace al mercado. </w:t>
-      </w:r>
-    </w:p>
-    <w:p>
-      <w:pPr>
-        <w:pStyle w:val="NormalWeb"/>
-        <w:shd w:val="clear" w:color="auto" w:fill="FFFFFF"/>
-        <w:spacing w:line="360" w:lineRule="atLeast"/>
-        <w:jc w:val="both"/>
-        <w:rPr>
-          <w:rFonts w:ascii="Arial Unicode MS" w:eastAsia="Arial Unicode MS" w:hAnsi="Arial Unicode MS" w:cs="Arial Unicode MS"/>
-          <w:sz w:val="22"/>
-          <w:szCs w:val="22"/>
-        </w:rPr>
-      </w:pPr>
-      <w:r>
-        <w:rPr>
-          <w:rFonts w:ascii="Arial Unicode MS" w:eastAsia="Arial Unicode MS" w:hAnsi="Arial Unicode MS" w:cs="Arial Unicode MS"/>
-          <w:sz w:val="22"/>
-          <w:szCs w:val="22"/>
-        </w:rPr>
-        <w:t>Puede utilizar Microchip Studio con los depuradores, programadores y kits de desarrollo compatibles con dispositivos AVR y SAM. Amplíe su entorno de desarrollo con Microchip Gallery, una tienda de aplicaciones en línea para los complementos de Microchip Studio desarrollados por Microchip, así como por proveedores de software integrado y herramientas de terceros. </w:t>
-      </w:r>
-    </w:p>
-    <w:p>
-      <w:pPr>
-        <w:pStyle w:val="NormalWeb"/>
-        <w:shd w:val="clear" w:color="auto" w:fill="FFFFFF"/>
-        <w:spacing w:line="360" w:lineRule="atLeast"/>
-        <w:jc w:val="both"/>
-        <w:rPr>
-          <w:rFonts w:ascii="Arial Unicode MS" w:eastAsia="Arial Unicode MS" w:hAnsi="Arial Unicode MS" w:cs="Arial Unicode MS"/>
-          <w:sz w:val="22"/>
-          <w:szCs w:val="22"/>
-        </w:rPr>
-      </w:pPr>
-      <w:r>
-        <w:rPr>
-          <w:rFonts w:ascii="Arial Unicode MS" w:eastAsia="Arial Unicode MS" w:hAnsi="Arial Unicode MS" w:cs="Arial Unicode MS"/>
-          <w:sz w:val="22"/>
-          <w:szCs w:val="22"/>
-        </w:rPr>
-        <w:t>Aunque viene con un nombre y una apariencia nuevos, aún podrá usar cualquier documentación y videos existentes sobre Atmel Studio para aprender a usar Microchip Studio.</w:t>
-      </w:r>
-    </w:p>
-    <w:p>
-      <w:pPr>
-        <w:pStyle w:val="NormalWeb"/>
-        <w:shd w:val="clear" w:color="auto" w:fill="FFFFFF"/>
-        <w:spacing w:line="360" w:lineRule="atLeast"/>
-        <w:jc w:val="both"/>
-        <w:rPr>
-          <w:rFonts w:ascii="Arial Unicode MS" w:eastAsia="Arial Unicode MS" w:hAnsi="Arial Unicode MS" w:cs="Arial Unicode MS"/>
-          <w:sz w:val="22"/>
-          <w:szCs w:val="22"/>
-        </w:rPr>
-      </w:pPr>
-      <w:hyperlink r:id="rId143" w:history="1">
-        <w:r>
-          <w:rPr>
-            <w:rStyle w:val="Hipervnculo"/>
-            <w:rFonts w:ascii="Arial Unicode MS" w:eastAsia="Arial Unicode MS" w:hAnsi="Arial Unicode MS" w:cs="Arial Unicode MS"/>
-            <w:b/>
-            <w:bCs/>
-            <w:color w:val="1C355E"/>
-            <w:sz w:val="22"/>
-            <w:szCs w:val="22"/>
-          </w:rPr>
-          <w:t>Consulte este enlace para obtener información sobre nuestros avisos de seguridad</w:t>
-        </w:r>
-      </w:hyperlink>
-      <w:r>
-        <w:rPr>
-          <w:rFonts w:ascii="Arial Unicode MS" w:eastAsia="Arial Unicode MS" w:hAnsi="Arial Unicode MS" w:cs="Arial Unicode MS"/>
-          <w:sz w:val="22"/>
-          <w:szCs w:val="22"/>
-        </w:rPr>
-        <w:t> .</w:t>
-      </w:r>
-    </w:p>
-    <w:p>
-      <w:pPr>
-        <w:shd w:val="clear" w:color="auto" w:fill="FFFFFF"/>
-        <w:jc w:val="both"/>
-        <w:rPr>
-          <w:rFonts w:ascii="Arial Unicode MS" w:eastAsia="Arial Unicode MS" w:hAnsi="Arial Unicode MS" w:cs="Arial Unicode MS"/>
-        </w:rPr>
-      </w:pPr>
-      <w:hyperlink r:id="rId144" w:anchor="Downloads" w:tgtFrame="_self" w:history="1">
-        <w:r>
-          <w:rPr>
-            <w:rStyle w:val="Hipervnculo"/>
-            <w:rFonts w:ascii="Arial Unicode MS" w:eastAsia="Arial Unicode MS" w:hAnsi="Arial Unicode MS" w:cs="Arial Unicode MS"/>
-            <w:b/>
-            <w:bCs/>
-            <w:bdr w:val="single" w:sz="6" w:space="11" w:color="41B6E6" w:frame="1"/>
-            <w:shd w:val="clear" w:color="auto" w:fill="41B6E6"/>
-          </w:rPr>
-          <w:t>Descargar Microchip Studio</w:t>
-        </w:r>
-      </w:hyperlink>
-    </w:p>
-    <w:p>
-      <w:pPr>
-        <w:shd w:val="clear" w:color="auto" w:fill="FFFFFF"/>
-        <w:rPr>
-          <w:rFonts w:ascii="Arial Unicode MS" w:eastAsia="Arial Unicode MS" w:hAnsi="Arial Unicode MS" w:cs="Arial Unicode MS"/>
-        </w:rPr>
-      </w:pPr>
-      <w:r>
-        <w:rPr>
-          <w:rFonts w:ascii="Arial Unicode MS" w:eastAsia="Arial Unicode MS" w:hAnsi="Arial Unicode MS" w:cs="Arial Unicode MS"/>
-          <w:noProof/>
-          <w:lang w:val="en-US"/>
-        </w:rPr>
-        <w:drawing>
-          <wp:inline distT="0" distB="0" distL="0" distR="0">
-            <wp:extent cx="2438400" cy="2438400"/>
-            <wp:effectExtent l="0" t="0" r="0" b="0"/>
-            <wp:docPr id="24" name="Imagen 24" descr="https://www.microchip.com/en-us/tools-resources/develop/microchip-studio/_jcr_content/root/responsivegrid/container/isolatedimage_copy_1383207527/image.coreimg.png/1629228620619/mchp-studio-logo.png"/>
-            <wp:cNvGraphicFramePr>
-              <a:graphicFrameLocks xmlns:a="http://schemas.openxmlformats.org/drawingml/2006/main" noChangeAspect="1"/>
-            </wp:cNvGraphicFramePr>
-            <a:graphic xmlns:a="http://schemas.openxmlformats.org/drawingml/2006/main">
-              <a:graphicData uri="http://schemas.openxmlformats.org/drawingml/2006/picture">
-                <pic:pic xmlns:pic="http://schemas.openxmlformats.org/drawingml/2006/picture">
-                  <pic:nvPicPr>
-                    <pic:cNvPr id="0" name="Imagen 5" descr="https://www.microchip.com/en-us/tools-resources/develop/microchip-studio/_jcr_content/root/responsivegrid/container/isolatedimage_copy_1383207527/image.coreimg.png/1629228620619/mchp-studio-logo.png"/>
-                    <pic:cNvPicPr>
-                      <a:picLocks noChangeAspect="1" noChangeArrowheads="1"/>
-                    </pic:cNvPicPr>
-                  </pic:nvPicPr>
-                  <pic:blipFill>
-                    <a:blip r:embed="rId139">
-                      <a:extLst>
-                        <a:ext uri="{28A0092B-C50C-407E-A947-70E740481C1C}">
-                          <a14:useLocalDpi xmlns:a14="http://schemas.microsoft.com/office/drawing/2010/main" val="0"/>
-                        </a:ext>
-                      </a:extLst>
-                    </a:blip>
-                    <a:srcRect/>
-                    <a:stretch>
-                      <a:fillRect/>
-                    </a:stretch>
-                  </pic:blipFill>
-                  <pic:spPr bwMode="auto">
-                    <a:xfrm>
-                      <a:off x="0" y="0"/>
-                      <a:ext cx="2438400" cy="2438400"/>
-                    </a:xfrm>
-                    <a:prstGeom prst="rect">
-                      <a:avLst/>
-                    </a:prstGeom>
-                    <a:noFill/>
-                    <a:ln>
-                      <a:noFill/>
-                    </a:ln>
-                  </pic:spPr>
-                </pic:pic>
-              </a:graphicData>
-            </a:graphic>
-          </wp:inline>
-        </w:drawing>
-      </w:r>
-    </w:p>
-    <w:p>
-      <w:pPr>
-        <w:pStyle w:val="Ttulo2"/>
-        <w:shd w:val="clear" w:color="auto" w:fill="FFFFFF"/>
-        <w:spacing w:before="225" w:beforeAutospacing="0" w:after="75" w:afterAutospacing="0" w:line="405" w:lineRule="atLeast"/>
-        <w:rPr>
-          <w:rFonts w:ascii="Arial Unicode MS" w:eastAsia="Arial Unicode MS" w:hAnsi="Arial Unicode MS" w:cs="Arial Unicode MS"/>
-          <w:color w:val="000000"/>
-          <w:sz w:val="32"/>
-          <w:szCs w:val="32"/>
-        </w:rPr>
-      </w:pPr>
-      <w:r>
-        <w:rPr>
-          <w:rFonts w:ascii="Arial Unicode MS" w:eastAsia="Arial Unicode MS" w:hAnsi="Arial Unicode MS" w:cs="Arial Unicode MS"/>
-          <w:color w:val="000000"/>
-          <w:sz w:val="32"/>
-          <w:szCs w:val="32"/>
-        </w:rPr>
-        <w:t>Licencias MPLAB </w:t>
-      </w:r>
-      <w:r>
-        <w:rPr>
-          <w:rFonts w:ascii="Arial Unicode MS" w:eastAsia="Arial Unicode MS" w:hAnsi="Arial Unicode MS" w:cs="Arial Unicode MS"/>
-          <w:color w:val="000000"/>
-          <w:sz w:val="32"/>
-          <w:szCs w:val="32"/>
-          <w:vertAlign w:val="superscript"/>
-        </w:rPr>
-        <w:t>®</w:t>
-      </w:r>
-      <w:r>
-        <w:rPr>
-          <w:rFonts w:ascii="Arial Unicode MS" w:eastAsia="Arial Unicode MS" w:hAnsi="Arial Unicode MS" w:cs="Arial Unicode MS"/>
-          <w:color w:val="000000"/>
-          <w:sz w:val="32"/>
-          <w:szCs w:val="32"/>
-        </w:rPr>
-        <w:t> XC8 PRO ahora repletas de rendimiento para MCU AVR</w:t>
-      </w:r>
-    </w:p>
-    <w:p>
-      <w:pPr>
-        <w:pStyle w:val="NormalWeb"/>
-        <w:shd w:val="clear" w:color="auto" w:fill="FFFFFF"/>
-        <w:spacing w:line="360" w:lineRule="atLeast"/>
-        <w:jc w:val="both"/>
-        <w:rPr>
-          <w:rFonts w:ascii="Arial Unicode MS" w:eastAsia="Arial Unicode MS" w:hAnsi="Arial Unicode MS" w:cs="Arial Unicode MS"/>
-          <w:color w:val="000000"/>
-          <w:sz w:val="22"/>
-          <w:szCs w:val="22"/>
-        </w:rPr>
-      </w:pPr>
-      <w:r>
-        <w:rPr>
-          <w:rFonts w:ascii="Arial Unicode MS" w:eastAsia="Arial Unicode MS" w:hAnsi="Arial Unicode MS" w:cs="Arial Unicode MS"/>
-          <w:color w:val="000000"/>
-          <w:sz w:val="22"/>
-          <w:szCs w:val="22"/>
-        </w:rPr>
-        <w:lastRenderedPageBreak/>
-        <w:t>Microchip Studio viene con el compilador MPLAB XC8 instalado y listo para usar. La última versión de la licencia MPLAB XC8 PRO incluye optimizaciones que compiten con las de los compiladores más caros del mercado para reducir el tamaño del código y aumentar la eficiencia. También está disponible una licencia de seguridad funcional certificada por TÜV SÜD.</w:t>
-      </w:r>
-    </w:p>
-    <w:p>
-      <w:pPr>
-        <w:numPr>
-          <w:ilvl w:val="0"/>
-          <w:numId w:val="7"/>
-        </w:numPr>
-        <w:shd w:val="clear" w:color="auto" w:fill="FFFFFF"/>
-        <w:spacing w:before="100" w:beforeAutospacing="1" w:after="100" w:afterAutospacing="1" w:line="360" w:lineRule="atLeast"/>
-        <w:jc w:val="both"/>
-        <w:rPr>
-          <w:rFonts w:ascii="Arial Unicode MS" w:eastAsia="Arial Unicode MS" w:hAnsi="Arial Unicode MS" w:cs="Arial Unicode MS"/>
-          <w:color w:val="000000"/>
-        </w:rPr>
-      </w:pPr>
-      <w:hyperlink r:id="rId145" w:history="1">
-        <w:r>
-          <w:rPr>
-            <w:rStyle w:val="Hipervnculo"/>
-            <w:rFonts w:ascii="Arial Unicode MS" w:eastAsia="Arial Unicode MS" w:hAnsi="Arial Unicode MS" w:cs="Arial Unicode MS"/>
-            <w:b/>
-            <w:bCs/>
-            <w:color w:val="1C355E"/>
-          </w:rPr>
-          <w:t>Pruebe una licencia de evaluación MPLAB XC8 PRO de 60 días</w:t>
-        </w:r>
-      </w:hyperlink>
-    </w:p>
-    <w:p>
-      <w:pPr>
-        <w:numPr>
-          <w:ilvl w:val="0"/>
-          <w:numId w:val="7"/>
-        </w:numPr>
-        <w:shd w:val="clear" w:color="auto" w:fill="FFFFFF"/>
-        <w:spacing w:before="100" w:beforeAutospacing="1" w:after="100" w:afterAutospacing="1" w:line="360" w:lineRule="atLeast"/>
-        <w:jc w:val="both"/>
-        <w:rPr>
-          <w:rFonts w:ascii="Arial Unicode MS" w:eastAsia="Arial Unicode MS" w:hAnsi="Arial Unicode MS" w:cs="Arial Unicode MS"/>
-          <w:color w:val="000000"/>
-        </w:rPr>
-      </w:pPr>
-      <w:hyperlink r:id="rId146" w:tooltip="Obtenga más información sobre las licencias MPLAB XC8" w:history="1">
-        <w:r>
-          <w:rPr>
-            <w:rStyle w:val="Hipervnculo"/>
-            <w:rFonts w:ascii="Arial Unicode MS" w:eastAsia="Arial Unicode MS" w:hAnsi="Arial Unicode MS" w:cs="Arial Unicode MS"/>
-            <w:b/>
-            <w:bCs/>
-            <w:color w:val="1C355E"/>
-          </w:rPr>
-          <w:t>Obtenga más información sobre las licencias MPLAB XC8</w:t>
-        </w:r>
-      </w:hyperlink>
-    </w:p>
-    <w:p>
-      <w:pPr>
-        <w:numPr>
-          <w:ilvl w:val="0"/>
-          <w:numId w:val="7"/>
-        </w:numPr>
-        <w:shd w:val="clear" w:color="auto" w:fill="FFFFFF"/>
-        <w:spacing w:before="100" w:beforeAutospacing="1" w:after="100" w:afterAutospacing="1" w:line="360" w:lineRule="atLeast"/>
-        <w:jc w:val="both"/>
-        <w:rPr>
-          <w:rFonts w:ascii="Arial Unicode MS" w:eastAsia="Arial Unicode MS" w:hAnsi="Arial Unicode MS" w:cs="Arial Unicode MS"/>
-          <w:color w:val="000000"/>
-        </w:rPr>
-      </w:pPr>
-      <w:hyperlink r:id="rId147" w:tooltip="Más información sobre las licencias de seguridad funcional MPLAB XC8" w:history="1">
-        <w:r>
-          <w:rPr>
-            <w:rStyle w:val="Hipervnculo"/>
-            <w:rFonts w:ascii="Arial Unicode MS" w:eastAsia="Arial Unicode MS" w:hAnsi="Arial Unicode MS" w:cs="Arial Unicode MS"/>
-            <w:b/>
-            <w:bCs/>
-            <w:color w:val="1C355E"/>
-          </w:rPr>
-          <w:t>Más información sobre las licencias de seguridad funcional MPLAB XC8</w:t>
-        </w:r>
-      </w:hyperlink>
-    </w:p>
-    <w:p>
-      <w:pPr>
-        <w:pStyle w:val="Sinespaciado"/>
-        <w:rPr>
-          <w:rFonts w:ascii="Arial Unicode MS" w:eastAsia="Arial Unicode MS" w:hAnsi="Arial Unicode MS" w:cs="Arial Unicode MS"/>
-          <w:b/>
-          <w:sz w:val="32"/>
-          <w:szCs w:val="32"/>
-        </w:rPr>
-      </w:pPr>
-    </w:p>
-    <w:p>
-      <w:pPr>
-        <w:pStyle w:val="Sinespaciado"/>
-        <w:jc w:val="center"/>
-        <w:rPr>
-          <w:rFonts w:ascii="Arial Unicode MS" w:eastAsia="Arial Unicode MS" w:hAnsi="Arial Unicode MS" w:cs="Arial Unicode MS"/>
-          <w:b/>
-          <w:sz w:val="32"/>
-          <w:szCs w:val="32"/>
-        </w:rPr>
-      </w:pPr>
-      <w:r>
-        <w:rPr>
-          <w:rFonts w:ascii="Arial Unicode MS" w:eastAsia="Arial Unicode MS" w:hAnsi="Arial Unicode MS" w:cs="Arial Unicode MS"/>
-          <w:b/>
-          <w:sz w:val="32"/>
-          <w:szCs w:val="32"/>
-        </w:rPr>
-        <w:t>Modo diferencial AVR® ADC</w:t>
-      </w:r>
-    </w:p>
-    <w:p>
-      <w:pPr>
-        <w:pStyle w:val="Sinespaciado"/>
-      </w:pPr>
-    </w:p>
-    <w:p>
-      <w:pPr>
-        <w:pStyle w:val="Sinespaciado"/>
-        <w:jc w:val="both"/>
-        <w:rPr>
-          <w:rFonts w:ascii="Arial Unicode MS" w:eastAsia="Arial Unicode MS" w:hAnsi="Arial Unicode MS" w:cs="Arial Unicode MS"/>
-        </w:rPr>
-      </w:pPr>
-      <w:r>
-        <w:rPr>
-          <w:rFonts w:ascii="Arial Unicode MS" w:eastAsia="Arial Unicode MS" w:hAnsi="Arial Unicode MS" w:cs="Arial Unicode MS"/>
-        </w:rPr>
-        <w:t>Un convertidor analógico a digital (ADC) diferencial mide la diferencia de voltaje entre dos señales. Un ADC típicamente mide el voltaje entre la señal y la tierra, pero en el modo diferencial, el pin de tierra está realmente conectado a otra parte del circuito, por lo que el ADC puede medir la diferencia entre las dos señales. Esto se usa a menudo para medir una señal pequeña con un desplazamiento grande. El uso de una entrada diferencial permite que el ADC mida una porción más pequeña de la señal.</w:t>
-      </w:r>
-    </w:p>
-    <w:p>
-      <w:pPr>
-        <w:pStyle w:val="Sinespaciado"/>
-        <w:jc w:val="both"/>
-        <w:rPr>
-          <w:rFonts w:ascii="Arial Unicode MS" w:eastAsia="Arial Unicode MS" w:hAnsi="Arial Unicode MS" w:cs="Arial Unicode MS"/>
-        </w:rPr>
-      </w:pPr>
-    </w:p>
-    <w:p>
-      <w:pPr>
-        <w:pStyle w:val="Sinespaciado"/>
-        <w:jc w:val="both"/>
-        <w:rPr>
-          <w:rFonts w:ascii="Arial Unicode MS" w:eastAsia="Arial Unicode MS" w:hAnsi="Arial Unicode MS" w:cs="Arial Unicode MS"/>
-          <w:b/>
-          <w:sz w:val="24"/>
-          <w:szCs w:val="24"/>
-        </w:rPr>
-      </w:pPr>
-      <w:r>
-        <w:rPr>
-          <w:rFonts w:ascii="Arial Unicode MS" w:eastAsia="Arial Unicode MS" w:hAnsi="Arial Unicode MS" w:cs="Arial Unicode MS"/>
-          <w:b/>
-          <w:sz w:val="24"/>
-          <w:szCs w:val="24"/>
-        </w:rPr>
-        <w:t>Configuración diferencial</w:t>
-      </w:r>
-    </w:p>
-    <w:p>
-      <w:pPr>
-        <w:pStyle w:val="Sinespaciado"/>
-        <w:jc w:val="both"/>
-        <w:rPr>
-          <w:rFonts w:ascii="Arial Unicode MS" w:eastAsia="Arial Unicode MS" w:hAnsi="Arial Unicode MS" w:cs="Arial Unicode MS"/>
-        </w:rPr>
-      </w:pPr>
-    </w:p>
-    <w:p>
-      <w:pPr>
-        <w:pStyle w:val="Sinespaciado"/>
-        <w:jc w:val="both"/>
-        <w:rPr>
-          <w:rFonts w:ascii="Arial Unicode MS" w:eastAsia="Arial Unicode MS" w:hAnsi="Arial Unicode MS" w:cs="Arial Unicode MS"/>
-        </w:rPr>
-      </w:pPr>
-      <w:r>
-        <w:rPr>
-          <w:rFonts w:ascii="Arial Unicode MS" w:eastAsia="Arial Unicode MS" w:hAnsi="Arial Unicode MS" w:cs="Arial Unicode MS"/>
-        </w:rPr>
-        <w:t>Las entradas diferenciales se ejecutan a través de un amplificador de ganancia para aumentar el tamaño de la señal al convertidor. Algunos dispositivos AVR® tienen pasadores con ganancia ajustable. Cuando se utilizan canales de ganancia diferencial, se deben tener en cuenta ciertos aspectos de la conversión. Los canales diferenciales no deben utilizarse con un voltaje de referencia analógico (AREF) inferior a 2 V. En los dispositivos AVR, las conversiones diferenciales se sincronizan con el reloj interno CKADC2 igual a la mitad del reloj de ADC. Esta sincronización se realiza automáticamente por la interfaz ADC de tal forma que la muestra y retención ocurre en una fase específica del reloj CKADC2.</w:t>
-      </w:r>
-    </w:p>
-    <w:p>
-      <w:pPr>
-        <w:pStyle w:val="Sinespaciado"/>
-        <w:jc w:val="both"/>
-        <w:rPr>
-          <w:rFonts w:ascii="Arial Unicode MS" w:eastAsia="Arial Unicode MS" w:hAnsi="Arial Unicode MS" w:cs="Arial Unicode MS"/>
-        </w:rPr>
-      </w:pPr>
-      <w:r>
-        <w:rPr>
-          <w:rFonts w:ascii="Arial Unicode MS" w:eastAsia="Arial Unicode MS" w:hAnsi="Arial Unicode MS" w:cs="Arial Unicode MS"/>
-          <w:noProof/>
-          <w:lang w:val="en-US"/>
-        </w:rPr>
-        <w:lastRenderedPageBreak/>
-        <w:drawing>
-          <wp:inline distT="0" distB="0" distL="0" distR="0">
-            <wp:extent cx="6457950" cy="3324225"/>
-            <wp:effectExtent l="0" t="0" r="0" b="9525"/>
-            <wp:docPr id="23" name="Imagen 23" descr="ADC diff.png"/>
-            <wp:cNvGraphicFramePr>
-              <a:graphicFrameLocks xmlns:a="http://schemas.openxmlformats.org/drawingml/2006/main" noChangeAspect="1"/>
-            </wp:cNvGraphicFramePr>
-            <a:graphic xmlns:a="http://schemas.openxmlformats.org/drawingml/2006/main">
-              <a:graphicData uri="http://schemas.openxmlformats.org/drawingml/2006/picture">
-                <pic:pic xmlns:pic="http://schemas.openxmlformats.org/drawingml/2006/picture">
-                  <pic:nvPicPr>
-                    <pic:cNvPr id="0" name="17 Imagen" descr="ADC diff.png"/>
-                    <pic:cNvPicPr>
-                      <a:picLocks noChangeAspect="1" noChangeArrowheads="1"/>
-                    </pic:cNvPicPr>
-                  </pic:nvPicPr>
-                  <pic:blipFill>
-                    <a:blip r:embed="rId148">
-                      <a:extLst>
-                        <a:ext uri="{28A0092B-C50C-407E-A947-70E740481C1C}">
-                          <a14:useLocalDpi xmlns:a14="http://schemas.microsoft.com/office/drawing/2010/main" val="0"/>
-                        </a:ext>
-                      </a:extLst>
-                    </a:blip>
-                    <a:srcRect/>
-                    <a:stretch>
-                      <a:fillRect/>
-                    </a:stretch>
-                  </pic:blipFill>
-                  <pic:spPr bwMode="auto">
-                    <a:xfrm>
-                      <a:off x="0" y="0"/>
-                      <a:ext cx="6457950" cy="3324225"/>
-                    </a:xfrm>
-                    <a:prstGeom prst="rect">
-                      <a:avLst/>
-                    </a:prstGeom>
-                    <a:noFill/>
-                    <a:ln>
-                      <a:noFill/>
-                    </a:ln>
-                  </pic:spPr>
-                </pic:pic>
-              </a:graphicData>
-            </a:graphic>
-          </wp:inline>
-        </w:drawing>
-      </w:r>
-    </w:p>
-    <w:p>
-      <w:pPr>
-        <w:pStyle w:val="Sinespaciado"/>
-        <w:jc w:val="both"/>
-        <w:rPr>
-          <w:rFonts w:ascii="Arial Unicode MS" w:eastAsia="Arial Unicode MS" w:hAnsi="Arial Unicode MS" w:cs="Arial Unicode MS"/>
-          <w:b/>
-        </w:rPr>
-      </w:pPr>
-    </w:p>
-    <w:p>
-      <w:pPr>
-        <w:pStyle w:val="Sinespaciado"/>
-        <w:jc w:val="both"/>
-        <w:rPr>
-          <w:rFonts w:ascii="Arial Unicode MS" w:eastAsia="Arial Unicode MS" w:hAnsi="Arial Unicode MS" w:cs="Arial Unicode MS"/>
-          <w:b/>
-        </w:rPr>
-      </w:pPr>
-    </w:p>
-    <w:p>
-      <w:pPr>
-        <w:pStyle w:val="Sinespaciado"/>
-        <w:jc w:val="both"/>
-        <w:rPr>
-          <w:rFonts w:ascii="Arial Unicode MS" w:eastAsia="Arial Unicode MS" w:hAnsi="Arial Unicode MS" w:cs="Arial Unicode MS"/>
-          <w:b/>
-        </w:rPr>
-      </w:pPr>
-    </w:p>
-    <w:p>
-      <w:pPr>
-        <w:pStyle w:val="Sinespaciado"/>
-        <w:jc w:val="both"/>
-        <w:rPr>
-          <w:rFonts w:ascii="Arial Unicode MS" w:eastAsia="Arial Unicode MS" w:hAnsi="Arial Unicode MS" w:cs="Arial Unicode MS"/>
-          <w:b/>
-        </w:rPr>
-      </w:pPr>
-    </w:p>
-    <w:p>
-      <w:pPr>
-        <w:pStyle w:val="Sinespaciado"/>
-        <w:jc w:val="both"/>
-        <w:rPr>
-          <w:rFonts w:ascii="Arial Unicode MS" w:eastAsia="Arial Unicode MS" w:hAnsi="Arial Unicode MS" w:cs="Arial Unicode MS"/>
-          <w:b/>
-        </w:rPr>
-      </w:pPr>
-    </w:p>
-    <w:p>
-      <w:pPr>
-        <w:pStyle w:val="Sinespaciado"/>
-        <w:jc w:val="both"/>
-        <w:rPr>
-          <w:rFonts w:ascii="Arial Unicode MS" w:eastAsia="Arial Unicode MS" w:hAnsi="Arial Unicode MS" w:cs="Arial Unicode MS"/>
-          <w:b/>
-        </w:rPr>
-      </w:pPr>
-    </w:p>
-    <w:p>
-      <w:pPr>
-        <w:pStyle w:val="Sinespaciado"/>
-        <w:jc w:val="both"/>
-        <w:rPr>
-          <w:rFonts w:ascii="Arial Unicode MS" w:eastAsia="Arial Unicode MS" w:hAnsi="Arial Unicode MS" w:cs="Arial Unicode MS"/>
-          <w:b/>
-        </w:rPr>
-      </w:pPr>
-    </w:p>
-    <w:p>
-      <w:pPr>
-        <w:pStyle w:val="Sinespaciado"/>
-        <w:jc w:val="both"/>
-        <w:rPr>
-          <w:rFonts w:ascii="Arial Unicode MS" w:eastAsia="Arial Unicode MS" w:hAnsi="Arial Unicode MS" w:cs="Arial Unicode MS"/>
-          <w:b/>
-          <w:sz w:val="24"/>
-          <w:szCs w:val="24"/>
-        </w:rPr>
-      </w:pPr>
-      <w:r>
-        <w:rPr>
-          <w:rFonts w:ascii="Arial Unicode MS" w:eastAsia="Arial Unicode MS" w:hAnsi="Arial Unicode MS" w:cs="Arial Unicode MS"/>
-          <w:b/>
-          <w:sz w:val="24"/>
-          <w:szCs w:val="24"/>
-        </w:rPr>
-        <w:t>Tiempo de mediciones críticas</w:t>
-      </w:r>
-    </w:p>
-    <w:p>
-      <w:pPr>
-        <w:pStyle w:val="Sinespaciado"/>
-        <w:jc w:val="both"/>
-        <w:rPr>
-          <w:rFonts w:ascii="Arial Unicode MS" w:eastAsia="Arial Unicode MS" w:hAnsi="Arial Unicode MS" w:cs="Arial Unicode MS"/>
-        </w:rPr>
-      </w:pPr>
-    </w:p>
-    <w:p>
-      <w:pPr>
-        <w:pStyle w:val="Sinespaciado"/>
-        <w:jc w:val="both"/>
-        <w:rPr>
-          <w:rFonts w:ascii="Arial Unicode MS" w:eastAsia="Arial Unicode MS" w:hAnsi="Arial Unicode MS" w:cs="Arial Unicode MS"/>
-        </w:rPr>
-      </w:pPr>
-      <w:r>
-        <w:rPr>
-          <w:rFonts w:ascii="Arial Unicode MS" w:eastAsia="Arial Unicode MS" w:hAnsi="Arial Unicode MS" w:cs="Arial Unicode MS"/>
-        </w:rPr>
-        <w:t>En un dispositivo AVR típico con modo diferencial, una conversión que inicie (es decir, todas las conversiones individuales y la primera conversión de ejecución gratuita) cuando la señal de reloj CKADC2 es baja tomará la misma cantidad de tiempo que una conversión de terminación única (13 ADC reloj ciclos desde el siguiente ciclo de reloj preescalado). Una conversión que inicie cuando la señal de reloj CKADC2 es alta tomará 14 ciclos de reloj ADC debido al mecanismo de sincronización.</w:t>
-      </w:r>
-    </w:p>
-    <w:p>
-      <w:pPr>
-        <w:pStyle w:val="Sinespaciado"/>
-        <w:jc w:val="both"/>
-        <w:rPr>
-          <w:rFonts w:ascii="Arial Unicode MS" w:eastAsia="Arial Unicode MS" w:hAnsi="Arial Unicode MS" w:cs="Arial Unicode MS"/>
-        </w:rPr>
-      </w:pPr>
-      <w:r>
-        <w:rPr>
-          <w:rFonts w:ascii="Arial Unicode MS" w:eastAsia="Arial Unicode MS" w:hAnsi="Arial Unicode MS" w:cs="Arial Unicode MS"/>
-        </w:rPr>
-        <w:t>En el modo de ejecución gratuita, se inicia una nueva conversión inmediatamente después de que se complete la conversión anterior, y dado que CKADC2 es alta en este momento, todas las conversiones de ejecución automática iniciadas automáticamente (es decir, todas menos la primera) tomarán 14 ciclos de reloj ADC.</w:t>
-      </w:r>
-    </w:p>
-    <w:p>
-      <w:pPr>
-        <w:pStyle w:val="Sinespaciado"/>
-        <w:jc w:val="both"/>
-        <w:rPr>
-          <w:rFonts w:ascii="Arial Unicode MS" w:eastAsia="Arial Unicode MS" w:hAnsi="Arial Unicode MS" w:cs="Arial Unicode MS"/>
-        </w:rPr>
-      </w:pPr>
-      <w:r>
-        <w:rPr>
-          <w:rFonts w:ascii="Arial Unicode MS" w:eastAsia="Arial Unicode MS" w:hAnsi="Arial Unicode MS" w:cs="Arial Unicode MS"/>
-        </w:rPr>
-        <w:t>Si se utilizan canales de ganancia diferencial y las conversiones se inician con el disparo automático, el ADC se debe desconectar entre las conversiones. Cuando se utiliza el disparo automático, el preescalador ADC se reinicia antes de que se inicie la conversión. Como la etapa de ganancia depende de un reloj de ADC estable antes de la conversión, esta conversión no será válida. Al deshabilitar y luego volver a habilitar el ADC entre cada conversión (estableciendo el bit ADEN en ADCSRA para luego en 1), solo se realizan conversiones extendidas. El resultado de las conversiones ampliadas será válido.</w:t>
-      </w:r>
-    </w:p>
-    <w:p>
-      <w:pPr>
-        <w:pStyle w:val="Sinespaciado"/>
-        <w:jc w:val="both"/>
-        <w:rPr>
-          <w:rFonts w:ascii="Arial Unicode MS" w:eastAsia="Arial Unicode MS" w:hAnsi="Arial Unicode MS" w:cs="Arial Unicode MS"/>
-          <w:b/>
-          <w:sz w:val="24"/>
-          <w:szCs w:val="24"/>
-        </w:rPr>
-      </w:pPr>
-    </w:p>
-    <w:p>
-      <w:pPr>
-        <w:pStyle w:val="Sinespaciado"/>
-        <w:jc w:val="both"/>
-        <w:rPr>
-          <w:rFonts w:ascii="Arial Unicode MS" w:eastAsia="Arial Unicode MS" w:hAnsi="Arial Unicode MS" w:cs="Arial Unicode MS"/>
-          <w:b/>
-          <w:sz w:val="24"/>
-          <w:szCs w:val="24"/>
-        </w:rPr>
-      </w:pPr>
-      <w:r>
-        <w:rPr>
-          <w:rFonts w:ascii="Arial Unicode MS" w:eastAsia="Arial Unicode MS" w:hAnsi="Arial Unicode MS" w:cs="Arial Unicode MS"/>
-          <w:b/>
-          <w:sz w:val="24"/>
-          <w:szCs w:val="24"/>
-        </w:rPr>
-        <w:t>Aplicación típica</w:t>
-      </w:r>
-    </w:p>
-    <w:p>
-      <w:pPr>
-        <w:pStyle w:val="Sinespaciado"/>
-        <w:jc w:val="both"/>
-        <w:rPr>
-          <w:rFonts w:ascii="Arial Unicode MS" w:eastAsia="Arial Unicode MS" w:hAnsi="Arial Unicode MS" w:cs="Arial Unicode MS"/>
-        </w:rPr>
-      </w:pPr>
-    </w:p>
-    <w:p>
-      <w:pPr>
-        <w:pStyle w:val="Sinespaciado"/>
-        <w:jc w:val="both"/>
-        <w:rPr>
-          <w:rFonts w:ascii="Arial Unicode MS" w:eastAsia="Arial Unicode MS" w:hAnsi="Arial Unicode MS" w:cs="Arial Unicode MS"/>
-        </w:rPr>
-      </w:pPr>
-      <w:r>
-        <w:rPr>
-          <w:rFonts w:ascii="Arial Unicode MS" w:eastAsia="Arial Unicode MS" w:hAnsi="Arial Unicode MS" w:cs="Arial Unicode MS"/>
-        </w:rPr>
-        <w:lastRenderedPageBreak/>
-        <w:t>Leer el voltaje a través de una resistencia con un desplazamiento constante de tres voltios es un ejemplo simple donde una entrada diferencial puede medir la señal por encima del desplazamiento de CC.</w:t>
-      </w:r>
-    </w:p>
-    <w:p>
-      <w:pPr>
-        <w:pStyle w:val="Sinespaciado"/>
-        <w:jc w:val="both"/>
-        <w:rPr>
-          <w:rFonts w:ascii="Arial Unicode MS" w:eastAsia="Arial Unicode MS" w:hAnsi="Arial Unicode MS" w:cs="Arial Unicode MS"/>
-        </w:rPr>
-      </w:pPr>
-      <w:r>
-        <w:rPr>
-          <w:rFonts w:ascii="Arial Unicode MS" w:eastAsia="Arial Unicode MS" w:hAnsi="Arial Unicode MS" w:cs="Arial Unicode MS"/>
-          <w:noProof/>
-          <w:lang w:val="en-US"/>
-        </w:rPr>
-        <w:drawing>
-          <wp:inline distT="0" distB="0" distL="0" distR="0">
-            <wp:extent cx="6096000" cy="3048000"/>
-            <wp:effectExtent l="0" t="0" r="0" b="0"/>
-            <wp:docPr id="15" name="Imagen 15" descr="ADC diff2.png"/>
-            <wp:cNvGraphicFramePr>
-              <a:graphicFrameLocks xmlns:a="http://schemas.openxmlformats.org/drawingml/2006/main" noChangeAspect="1"/>
-            </wp:cNvGraphicFramePr>
-            <a:graphic xmlns:a="http://schemas.openxmlformats.org/drawingml/2006/main">
-              <a:graphicData uri="http://schemas.openxmlformats.org/drawingml/2006/picture">
-                <pic:pic xmlns:pic="http://schemas.openxmlformats.org/drawingml/2006/picture">
-                  <pic:nvPicPr>
-                    <pic:cNvPr id="0" name="16 Imagen" descr="ADC diff2.png"/>
-                    <pic:cNvPicPr>
-                      <a:picLocks noChangeAspect="1" noChangeArrowheads="1"/>
-                    </pic:cNvPicPr>
-                  </pic:nvPicPr>
-                  <pic:blipFill>
-                    <a:blip r:embed="rId149">
-                      <a:extLst>
-                        <a:ext uri="{28A0092B-C50C-407E-A947-70E740481C1C}">
-                          <a14:useLocalDpi xmlns:a14="http://schemas.microsoft.com/office/drawing/2010/main" val="0"/>
-                        </a:ext>
-                      </a:extLst>
-                    </a:blip>
-                    <a:srcRect/>
-                    <a:stretch>
-                      <a:fillRect/>
-                    </a:stretch>
-                  </pic:blipFill>
-                  <pic:spPr bwMode="auto">
-                    <a:xfrm>
-                      <a:off x="0" y="0"/>
-                      <a:ext cx="6096000" cy="3048000"/>
-                    </a:xfrm>
-                    <a:prstGeom prst="rect">
-                      <a:avLst/>
-                    </a:prstGeom>
-                    <a:noFill/>
-                    <a:ln>
-                      <a:noFill/>
-                    </a:ln>
-                  </pic:spPr>
-                </pic:pic>
-              </a:graphicData>
-            </a:graphic>
-          </wp:inline>
-        </w:drawing>
-      </w:r>
-    </w:p>
-    <w:p>
-      <w:pPr>
-        <w:pStyle w:val="Sinespaciado"/>
-        <w:jc w:val="both"/>
-        <w:rPr>
-          <w:rFonts w:ascii="Arial Unicode MS" w:eastAsia="Arial Unicode MS" w:hAnsi="Arial Unicode MS" w:cs="Arial Unicode MS"/>
-        </w:rPr>
-      </w:pPr>
-    </w:p>
-    <w:p>
-      <w:pPr>
-        <w:pStyle w:val="Sinespaciado"/>
-        <w:jc w:val="both"/>
-        <w:rPr>
-          <w:rFonts w:ascii="Arial Unicode MS" w:eastAsia="Arial Unicode MS" w:hAnsi="Arial Unicode MS" w:cs="Arial Unicode MS"/>
-          <w:b/>
-        </w:rPr>
-      </w:pPr>
-      <w:r>
-        <w:rPr>
-          <w:rFonts w:ascii="Arial Unicode MS" w:eastAsia="Arial Unicode MS" w:hAnsi="Arial Unicode MS" w:cs="Arial Unicode MS"/>
-          <w:b/>
-        </w:rPr>
-        <w:t>Fuente: AVR® ADC Differential Mode</w:t>
-      </w:r>
-    </w:p>
-    <w:p>
-      <w:pPr>
-        <w:pStyle w:val="Sinespaciado"/>
-        <w:jc w:val="both"/>
-        <w:rPr>
-          <w:rFonts w:ascii="Arial Unicode MS" w:eastAsia="Arial Unicode MS" w:hAnsi="Arial Unicode MS" w:cs="Arial Unicode MS"/>
-        </w:rPr>
-      </w:pPr>
-    </w:p>
-    <w:p>
-      <w:pPr>
-        <w:pStyle w:val="Sinespaciado"/>
-        <w:jc w:val="both"/>
-        <w:rPr>
-          <w:rFonts w:ascii="Arial Unicode MS" w:eastAsia="Arial Unicode MS" w:hAnsi="Arial Unicode MS" w:cs="Arial Unicode MS"/>
-        </w:rPr>
-      </w:pPr>
-    </w:p>
-    <w:p>
-      <w:pPr>
-        <w:pStyle w:val="Sinespaciado"/>
-      </w:pPr>
-    </w:p>
-    <w:p>
-      <w:pPr>
-        <w:jc w:val="center"/>
-        <w:rPr>
-          <w:rFonts w:ascii="Arial Unicode MS" w:eastAsia="Arial Unicode MS" w:hAnsi="Arial Unicode MS" w:cs="Arial Unicode MS"/>
-          <w:b/>
-          <w:sz w:val="32"/>
-          <w:szCs w:val="32"/>
-        </w:rPr>
-      </w:pPr>
-      <w:r>
-        <w:rPr>
-          <w:rFonts w:ascii="Arial Unicode MS" w:eastAsia="Arial Unicode MS" w:hAnsi="Arial Unicode MS" w:cs="Arial Unicode MS"/>
-          <w:b/>
-          <w:sz w:val="32"/>
-          <w:szCs w:val="32"/>
-        </w:rPr>
-        <w:t>Modo de reducción de ruido AVR ADC</w:t>
-      </w:r>
-    </w:p>
-    <w:p>
-      <w:pPr>
-        <w:pStyle w:val="Sinespaciado"/>
-        <w:jc w:val="both"/>
-        <w:rPr>
-          <w:rFonts w:ascii="Arial Unicode MS" w:eastAsia="Arial Unicode MS" w:hAnsi="Arial Unicode MS" w:cs="Arial Unicode MS"/>
-        </w:rPr>
-      </w:pPr>
-      <w:r>
-        <w:rPr>
-          <w:rFonts w:ascii="Arial Unicode MS" w:eastAsia="Arial Unicode MS" w:hAnsi="Arial Unicode MS" w:cs="Arial Unicode MS"/>
-        </w:rPr>
-        <w:t>Los dispositivos AVR® tienen un modo de reducción de ruido del convertidor analógico a digital (ADC), que detiene la CPU y todos los módulos de E / S, excepto el temporizador asincrónico, PTC y ADC, para minimizar el ruido de conmutación durante las conversiones ADC. Se usa cuando se requiere una medición de ADC de alta resolución. Las mediciones de ADC luego se implementan cuando el núcleo se pone a dormir.</w:t>
-      </w:r>
-    </w:p>
-    <w:p>
-      <w:pPr>
-        <w:pStyle w:val="Sinespaciado"/>
-        <w:jc w:val="both"/>
-        <w:rPr>
-          <w:rFonts w:ascii="Arial Unicode MS" w:eastAsia="Arial Unicode MS" w:hAnsi="Arial Unicode MS" w:cs="Arial Unicode MS"/>
-          <w:b/>
-          <w:sz w:val="24"/>
-          <w:szCs w:val="24"/>
-        </w:rPr>
-      </w:pPr>
-      <w:r>
-        <w:rPr>
-          <w:rFonts w:ascii="Arial Unicode MS" w:eastAsia="Arial Unicode MS" w:hAnsi="Arial Unicode MS" w:cs="Arial Unicode MS"/>
-          <w:b/>
-          <w:sz w:val="24"/>
-          <w:szCs w:val="24"/>
-        </w:rPr>
-        <w:t>Entrar / Salir de Reducción de ruido ADC</w:t>
-      </w:r>
-    </w:p>
-    <w:p>
-      <w:pPr>
-        <w:pStyle w:val="Sinespaciado"/>
-        <w:jc w:val="both"/>
-        <w:rPr>
-          <w:rFonts w:ascii="Arial Unicode MS" w:eastAsia="Arial Unicode MS" w:hAnsi="Arial Unicode MS" w:cs="Arial Unicode MS"/>
-        </w:rPr>
-      </w:pPr>
-      <w:r>
-        <w:rPr>
-          <w:rFonts w:ascii="Arial Unicode MS" w:eastAsia="Arial Unicode MS" w:hAnsi="Arial Unicode MS" w:cs="Arial Unicode MS"/>
-        </w:rPr>
-        <w:t>La instrucción SLEEP hace que la MCU ingrese al modo de reducción de ruido ADC, deteniendo la CPU pero permitiendo que el ADC, las interrupciones externas, la vigilancia de la dirección de la interfaz serie de dos hilos, Timer1 y Watchdog continúen funcionando (si está habilitado). Este modo de suspensión básicamente detiene clkI / O, clkCPU y clkFLASH, mientras permite que los otros relojes se ejecuten. Esto mejora el ambiente de ruido para el ADC, permitiendo mediciones de mayor resolución. Si el ADC está habilitado, una conversión se inicia automáticamente cuando se ingresa este modo.</w:t>
-      </w:r>
-    </w:p>
-    <w:p>
-      <w:pPr>
-        <w:pStyle w:val="Sinespaciado"/>
-        <w:jc w:val="both"/>
-        <w:rPr>
-          <w:rFonts w:ascii="Arial Unicode MS" w:eastAsia="Arial Unicode MS" w:hAnsi="Arial Unicode MS" w:cs="Arial Unicode MS"/>
-        </w:rPr>
-      </w:pPr>
-      <w:r>
-        <w:rPr>
-          <w:rFonts w:ascii="Arial Unicode MS" w:eastAsia="Arial Unicode MS" w:hAnsi="Arial Unicode MS" w:cs="Arial Unicode MS"/>
-          <w:noProof/>
-          <w:lang w:val="en-US"/>
-        </w:rPr>
-        <w:lastRenderedPageBreak/>
-        <w:drawing>
-          <wp:inline distT="0" distB="0" distL="0" distR="0">
-            <wp:extent cx="4657725" cy="2781300"/>
-            <wp:effectExtent l="0" t="0" r="9525" b="0"/>
-            <wp:docPr id="14" name="Imagen 14" descr="ADC noise.png"/>
-            <wp:cNvGraphicFramePr>
-              <a:graphicFrameLocks xmlns:a="http://schemas.openxmlformats.org/drawingml/2006/main" noChangeAspect="1"/>
-            </wp:cNvGraphicFramePr>
-            <a:graphic xmlns:a="http://schemas.openxmlformats.org/drawingml/2006/main">
-              <a:graphicData uri="http://schemas.openxmlformats.org/drawingml/2006/picture">
-                <pic:pic xmlns:pic="http://schemas.openxmlformats.org/drawingml/2006/picture">
-                  <pic:nvPicPr>
-                    <pic:cNvPr id="0" name="18 Imagen" descr="ADC noise.png"/>
-                    <pic:cNvPicPr>
-                      <a:picLocks noChangeAspect="1" noChangeArrowheads="1"/>
-                    </pic:cNvPicPr>
-                  </pic:nvPicPr>
-                  <pic:blipFill>
-                    <a:blip r:embed="rId150">
-                      <a:extLst>
-                        <a:ext uri="{28A0092B-C50C-407E-A947-70E740481C1C}">
-                          <a14:useLocalDpi xmlns:a14="http://schemas.microsoft.com/office/drawing/2010/main" val="0"/>
-                        </a:ext>
-                      </a:extLst>
-                    </a:blip>
-                    <a:srcRect/>
-                    <a:stretch>
-                      <a:fillRect/>
-                    </a:stretch>
-                  </pic:blipFill>
-                  <pic:spPr bwMode="auto">
-                    <a:xfrm>
-                      <a:off x="0" y="0"/>
-                      <a:ext cx="4657725" cy="2781300"/>
-                    </a:xfrm>
-                    <a:prstGeom prst="rect">
-                      <a:avLst/>
-                    </a:prstGeom>
-                    <a:noFill/>
-                    <a:ln>
-                      <a:noFill/>
-                    </a:ln>
-                  </pic:spPr>
-                </pic:pic>
-              </a:graphicData>
-            </a:graphic>
-          </wp:inline>
-        </w:drawing>
-      </w:r>
-    </w:p>
-    <w:p>
-      <w:pPr>
-        <w:pStyle w:val="Sinespaciado"/>
-        <w:jc w:val="both"/>
-        <w:rPr>
-          <w:rFonts w:ascii="Arial Unicode MS" w:eastAsia="Arial Unicode MS" w:hAnsi="Arial Unicode MS" w:cs="Arial Unicode MS"/>
-        </w:rPr>
-      </w:pPr>
-      <w:r>
-        <w:rPr>
-          <w:rFonts w:ascii="Arial Unicode MS" w:eastAsia="Arial Unicode MS" w:hAnsi="Arial Unicode MS" w:cs="Arial Unicode MS"/>
-        </w:rPr>
-        <w:t>Además de la interrupción completa de conversión de ADC, solo estos eventos pueden activar la</w:t>
-      </w:r>
-    </w:p>
-    <w:p>
-      <w:pPr>
-        <w:pStyle w:val="Sinespaciado"/>
-        <w:jc w:val="both"/>
-        <w:rPr>
-          <w:rFonts w:ascii="Arial Unicode MS" w:eastAsia="Arial Unicode MS" w:hAnsi="Arial Unicode MS" w:cs="Arial Unicode MS"/>
-        </w:rPr>
-      </w:pPr>
-      <w:r>
-        <w:rPr>
-          <w:rFonts w:ascii="Arial Unicode MS" w:eastAsia="Arial Unicode MS" w:hAnsi="Arial Unicode MS" w:cs="Arial Unicode MS"/>
-        </w:rPr>
-        <w:t>MCU del modo de reducción de ruido de ADC:</w:t>
-      </w:r>
-    </w:p>
-    <w:p>
-      <w:pPr>
-        <w:pStyle w:val="Sinespaciado"/>
-        <w:jc w:val="both"/>
-        <w:rPr>
-          <w:rFonts w:ascii="Arial Unicode MS" w:eastAsia="Arial Unicode MS" w:hAnsi="Arial Unicode MS" w:cs="Arial Unicode MS"/>
-        </w:rPr>
-      </w:pPr>
-      <w:r>
-        <w:rPr>
-          <w:rFonts w:ascii="Arial Unicode MS" w:eastAsia="Arial Unicode MS" w:hAnsi="Arial Unicode MS" w:cs="Arial Unicode MS"/>
-        </w:rPr>
-        <w:t>Restablecer externo</w:t>
-      </w:r>
-    </w:p>
-    <w:p>
-      <w:pPr>
-        <w:pStyle w:val="Sinespaciado"/>
-        <w:jc w:val="both"/>
-        <w:rPr>
-          <w:rFonts w:ascii="Arial Unicode MS" w:eastAsia="Arial Unicode MS" w:hAnsi="Arial Unicode MS" w:cs="Arial Unicode MS"/>
-        </w:rPr>
-      </w:pPr>
-      <w:r>
-        <w:rPr>
-          <w:rFonts w:ascii="Arial Unicode MS" w:eastAsia="Arial Unicode MS" w:hAnsi="Arial Unicode MS" w:cs="Arial Unicode MS"/>
-        </w:rPr>
-        <w:t>Sistema de vigilancia Reset</w:t>
-      </w:r>
-    </w:p>
-    <w:p>
-      <w:pPr>
-        <w:pStyle w:val="Sinespaciado"/>
-        <w:jc w:val="both"/>
-        <w:rPr>
-          <w:rFonts w:ascii="Arial Unicode MS" w:eastAsia="Arial Unicode MS" w:hAnsi="Arial Unicode MS" w:cs="Arial Unicode MS"/>
-        </w:rPr>
-      </w:pPr>
-      <w:r>
-        <w:rPr>
-          <w:rFonts w:ascii="Arial Unicode MS" w:eastAsia="Arial Unicode MS" w:hAnsi="Arial Unicode MS" w:cs="Arial Unicode MS"/>
-        </w:rPr>
-        <w:t>Interrupción del perro guardián</w:t>
-      </w:r>
-    </w:p>
-    <w:p>
-      <w:pPr>
-        <w:pStyle w:val="Sinespaciado"/>
-        <w:jc w:val="both"/>
-        <w:rPr>
-          <w:rFonts w:ascii="Arial Unicode MS" w:eastAsia="Arial Unicode MS" w:hAnsi="Arial Unicode MS" w:cs="Arial Unicode MS"/>
-        </w:rPr>
-      </w:pPr>
-      <w:r>
-        <w:rPr>
-          <w:rFonts w:ascii="Arial Unicode MS" w:eastAsia="Arial Unicode MS" w:hAnsi="Arial Unicode MS" w:cs="Arial Unicode MS"/>
-        </w:rPr>
-        <w:t>Restablecer Brown-out</w:t>
-      </w:r>
-    </w:p>
-    <w:p>
-      <w:pPr>
-        <w:pStyle w:val="Sinespaciado"/>
-        <w:jc w:val="both"/>
-        <w:rPr>
-          <w:rFonts w:ascii="Arial Unicode MS" w:eastAsia="Arial Unicode MS" w:hAnsi="Arial Unicode MS" w:cs="Arial Unicode MS"/>
-        </w:rPr>
-      </w:pPr>
-      <w:r>
-        <w:rPr>
-          <w:rFonts w:ascii="Arial Unicode MS" w:eastAsia="Arial Unicode MS" w:hAnsi="Arial Unicode MS" w:cs="Arial Unicode MS"/>
-        </w:rPr>
-        <w:t>Coincidencia de dirección de la interfaz serie de dos hilos</w:t>
-      </w:r>
-    </w:p>
-    <w:p>
-      <w:pPr>
-        <w:pStyle w:val="Sinespaciado"/>
-        <w:jc w:val="both"/>
-        <w:rPr>
-          <w:rFonts w:ascii="Arial Unicode MS" w:eastAsia="Arial Unicode MS" w:hAnsi="Arial Unicode MS" w:cs="Arial Unicode MS"/>
-        </w:rPr>
-      </w:pPr>
-      <w:r>
-        <w:rPr>
-          <w:rFonts w:ascii="Arial Unicode MS" w:eastAsia="Arial Unicode MS" w:hAnsi="Arial Unicode MS" w:cs="Arial Unicode MS"/>
-        </w:rPr>
-        <w:t>Interruptor de temporizador / contador</w:t>
-      </w:r>
-    </w:p>
-    <w:p>
-      <w:pPr>
-        <w:pStyle w:val="Sinespaciado"/>
-        <w:jc w:val="both"/>
-        <w:rPr>
-          <w:rFonts w:ascii="Arial Unicode MS" w:eastAsia="Arial Unicode MS" w:hAnsi="Arial Unicode MS" w:cs="Arial Unicode MS"/>
-        </w:rPr>
-      </w:pPr>
-      <w:r>
-        <w:rPr>
-          <w:rFonts w:ascii="Arial Unicode MS" w:eastAsia="Arial Unicode MS" w:hAnsi="Arial Unicode MS" w:cs="Arial Unicode MS"/>
-        </w:rPr>
-        <w:t>Interrupción lista SPM / EEPROM</w:t>
-      </w:r>
-    </w:p>
-    <w:p>
-      <w:pPr>
-        <w:pStyle w:val="Sinespaciado"/>
-        <w:jc w:val="both"/>
-        <w:rPr>
-          <w:rFonts w:ascii="Arial Unicode MS" w:eastAsia="Arial Unicode MS" w:hAnsi="Arial Unicode MS" w:cs="Arial Unicode MS"/>
-        </w:rPr>
-      </w:pPr>
-      <w:r>
-        <w:rPr>
-          <w:rFonts w:ascii="Arial Unicode MS" w:eastAsia="Arial Unicode MS" w:hAnsi="Arial Unicode MS" w:cs="Arial Unicode MS"/>
-        </w:rPr>
-        <w:t>Nivel externo de interrupción en INT</w:t>
-      </w:r>
-    </w:p>
-    <w:p>
-      <w:pPr>
-        <w:pStyle w:val="Sinespaciado"/>
-        <w:jc w:val="both"/>
-        <w:rPr>
-          <w:rFonts w:ascii="Arial Unicode MS" w:eastAsia="Arial Unicode MS" w:hAnsi="Arial Unicode MS" w:cs="Arial Unicode MS"/>
-        </w:rPr>
-      </w:pPr>
-      <w:r>
-        <w:rPr>
-          <w:rFonts w:ascii="Arial Unicode MS" w:eastAsia="Arial Unicode MS" w:hAnsi="Arial Unicode MS" w:cs="Arial Unicode MS"/>
-        </w:rPr>
-        <w:t>Interrupción de cambio de pin</w:t>
-      </w:r>
-    </w:p>
-    <w:p>
-      <w:pPr>
-        <w:pStyle w:val="Sinespaciado"/>
-        <w:jc w:val="both"/>
-        <w:rPr>
-          <w:rFonts w:ascii="Arial Unicode MS" w:eastAsia="Arial Unicode MS" w:hAnsi="Arial Unicode MS" w:cs="Arial Unicode MS"/>
-        </w:rPr>
-      </w:pPr>
-      <w:r>
-        <w:rPr>
-          <w:rFonts w:ascii="Arial Unicode MS" w:eastAsia="Arial Unicode MS" w:hAnsi="Arial Unicode MS" w:cs="Arial Unicode MS"/>
-        </w:rPr>
-        <w:t>Nota: El temporizador / contador solo se ejecuta en modo asíncrono.</w:t>
-      </w:r>
-    </w:p>
-    <w:p>
-      <w:pPr>
-        <w:pStyle w:val="Sinespaciado"/>
-        <w:jc w:val="both"/>
-        <w:rPr>
-          <w:rFonts w:ascii="Arial Unicode MS" w:eastAsia="Arial Unicode MS" w:hAnsi="Arial Unicode MS" w:cs="Arial Unicode MS"/>
-        </w:rPr>
-      </w:pPr>
-    </w:p>
-    <w:p>
-      <w:pPr>
-        <w:pStyle w:val="Sinespaciado"/>
-        <w:jc w:val="both"/>
-        <w:rPr>
-          <w:rFonts w:ascii="Arial Unicode MS" w:eastAsia="Arial Unicode MS" w:hAnsi="Arial Unicode MS" w:cs="Arial Unicode MS"/>
-        </w:rPr>
-      </w:pPr>
-      <w:r>
-        <w:rPr>
-          <w:rFonts w:ascii="Arial Unicode MS" w:eastAsia="Arial Unicode MS" w:hAnsi="Arial Unicode MS" w:cs="Arial Unicode MS"/>
-          <w:b/>
-        </w:rPr>
-        <w:t>Fuente: AVR® ADC Noise Reduction Mode</w:t>
-      </w:r>
-    </w:p>
-    <w:p>
-      <w:pPr>
-        <w:rPr>
-          <w:rFonts w:ascii="Arial Unicode MS" w:eastAsia="Arial Unicode MS" w:hAnsi="Arial Unicode MS" w:cs="Arial Unicode MS"/>
-          <w:sz w:val="24"/>
-          <w:szCs w:val="24"/>
-          <w:lang w:val="es-ES"/>
-        </w:rPr>
-      </w:pPr>
+      <w:bookmarkStart w:id="2" w:name="_GoBack"/>
+      <w:bookmarkEnd w:id="2"/>
     </w:p>
     <w:p>
       <w:pPr>

</xml_diff>